<commit_message>
ProjectMilestone als md erstellt
</commit_message>
<xml_diff>
--- a/ProjectMilestone24thMay.docx
+++ b/ProjectMilestone24thMay.docx
@@ -15,6 +15,10 @@
     <w:p>
       <w:pPr>
         <w:pStyle w:val="Normal"/>
+        <w:numPr>
+          <w:ilvl w:val="0"/>
+          <w:numId w:val="4"/>
+        </w:numPr>
         <w:rPr/>
       </w:pPr>
       <w:r>
@@ -25,6 +29,10 @@
     <w:p>
       <w:pPr>
         <w:pStyle w:val="Normal"/>
+        <w:numPr>
+          <w:ilvl w:val="0"/>
+          <w:numId w:val="4"/>
+        </w:numPr>
         <w:rPr/>
       </w:pPr>
       <w:r>
@@ -35,6 +43,10 @@
     <w:p>
       <w:pPr>
         <w:pStyle w:val="Normal"/>
+        <w:numPr>
+          <w:ilvl w:val="0"/>
+          <w:numId w:val="4"/>
+        </w:numPr>
         <w:rPr/>
       </w:pPr>
       <w:r>
@@ -45,6 +57,10 @@
     <w:p>
       <w:pPr>
         <w:pStyle w:val="Normal"/>
+        <w:numPr>
+          <w:ilvl w:val="0"/>
+          <w:numId w:val="4"/>
+        </w:numPr>
         <w:rPr/>
       </w:pPr>
       <w:r>
@@ -55,6 +71,10 @@
     <w:p>
       <w:pPr>
         <w:pStyle w:val="Normal"/>
+        <w:numPr>
+          <w:ilvl w:val="0"/>
+          <w:numId w:val="4"/>
+        </w:numPr>
         <w:rPr/>
       </w:pPr>
       <w:r>
@@ -68,79 +88,51 @@
         <w:rPr/>
       </w:pPr>
       <w:r>
-        <mc:AlternateContent>
-          <mc:Choice Requires="wps">
-            <w:drawing>
-              <wp:anchor behindDoc="0" distT="0" distB="0" distL="0" distR="0" simplePos="0" locked="0" layoutInCell="1" allowOverlap="1" relativeHeight="2">
-                <wp:simplePos x="0" y="0"/>
-                <wp:positionH relativeFrom="column">
-                  <wp:posOffset>3686810</wp:posOffset>
-                </wp:positionH>
-                <wp:positionV relativeFrom="paragraph">
-                  <wp:posOffset>2410460</wp:posOffset>
-                </wp:positionV>
-                <wp:extent cx="19050" cy="19050"/>
-                <wp:effectExtent l="0" t="0" r="0" b="0"/>
-                <wp:wrapNone/>
-                <wp:docPr id="1" name="Freihand 4"/>
-                <a:graphic xmlns:a="http://schemas.openxmlformats.org/drawingml/2006/main">
-                  <a:graphicData uri="http://schemas.openxmlformats.org/drawingml/2006/picture">
-                    <pic:pic xmlns:pic="http://schemas.openxmlformats.org/drawingml/2006/picture">
-                      <pic:nvPicPr>
-                        <pic:cNvPr id="0" name="Freihand 4" descr=""/>
-                        <pic:cNvPicPr/>
-                      </pic:nvPicPr>
-                      <pic:blipFill>
-                        <a:blip r:embed="rId2"/>
-                        <a:stretch/>
-                      </pic:blipFill>
-                      <pic:spPr>
-                        <a:xfrm>
-                          <a:off x="0" y="0"/>
-                          <a:ext cx="18360" cy="18360"/>
-                        </a:xfrm>
-                        <a:prstGeom prst="rect">
-                          <a:avLst/>
-                        </a:prstGeom>
-                        <a:ln>
-                          <a:noFill/>
-                        </a:ln>
-                      </pic:spPr>
-                    </pic:pic>
-                  </a:graphicData>
-                </a:graphic>
-              </wp:anchor>
-            </w:drawing>
-          </mc:Choice>
-          <mc:Fallback>
-            <w:pict>
-              <v:shapetype id="shapetype_75" coordsize="21600,21600" o:spt="75" o:preferrelative="t" path="m@4@5l@4@11@9@11@9@5xe" filled="f" stroked="f">
-                <v:stroke joinstyle="miter"/>
-                <v:formulas>
-                  <v:f eqn="if lineDrawn pixelLineWidth 0"/>
-                  <v:f eqn="sum @0 1 0"/>
-                  <v:f eqn="sum 0 0 @1"/>
-                  <v:f eqn="prod @2 1 2"/>
-                  <v:f eqn="prod @3 21600 pixelWidth"/>
-                  <v:f eqn="prod @3 21600 pixelHeight"/>
-                  <v:f eqn="sum @0 0 1"/>
-                  <v:f eqn="prod @6 1 2"/>
-                  <v:f eqn="prod @7 21600 pixelWidth"/>
-                  <v:f eqn="sum @8 21600 0"/>
-                  <v:f eqn="prod @7 21600 pixelHeight"/>
-                  <v:f eqn="sum @10 21600 0"/>
-                </v:formulas>
-                <v:path o:extrusionok="f" gradientshapeok="t" o:connecttype="rect"/>
-                <o:lock v:ext="edit" aspectratio="t"/>
-              </v:shapetype>
-              <v:shape id="shape_0" ID="Freihand 4" stroked="f" style="position:absolute;margin-left:290.3pt;margin-top:189.8pt;width:1.4pt;height:1.4pt" type="shapetype_75">
-                <v:imagedata r:id="rId2" o:detectmouseclick="t"/>
-                <w10:wrap type="none"/>
-                <v:stroke color="#3465a4" joinstyle="round" endcap="flat"/>
-              </v:shape>
-            </w:pict>
-          </mc:Fallback>
-        </mc:AlternateContent>
+        <w:drawing>
+          <wp:anchor behindDoc="0" distT="0" distB="0" distL="0" distR="0" simplePos="0" locked="0" layoutInCell="1" allowOverlap="1" relativeHeight="2">
+            <wp:simplePos x="0" y="0"/>
+            <wp:positionH relativeFrom="column">
+              <wp:posOffset>3686810</wp:posOffset>
+            </wp:positionH>
+            <wp:positionV relativeFrom="paragraph">
+              <wp:posOffset>2410460</wp:posOffset>
+            </wp:positionV>
+            <wp:extent cx="19050" cy="19050"/>
+            <wp:effectExtent l="0" t="0" r="0" b="0"/>
+            <wp:wrapNone/>
+            <wp:docPr id="1" name="Freihand 4" descr=""/>
+            <wp:cNvGraphicFramePr>
+              <a:graphicFrameLocks xmlns:a="http://schemas.openxmlformats.org/drawingml/2006/main" noChangeAspect="1"/>
+            </wp:cNvGraphicFramePr>
+            <a:graphic xmlns:a="http://schemas.openxmlformats.org/drawingml/2006/main">
+              <a:graphicData uri="http://schemas.openxmlformats.org/drawingml/2006/picture">
+                <pic:pic xmlns:pic="http://schemas.openxmlformats.org/drawingml/2006/picture">
+                  <pic:nvPicPr>
+                    <pic:cNvPr id="1" name="Freihand 4" descr=""/>
+                    <pic:cNvPicPr>
+                      <a:picLocks noChangeAspect="1" noChangeArrowheads="1"/>
+                    </pic:cNvPicPr>
+                  </pic:nvPicPr>
+                  <pic:blipFill>
+                    <a:blip r:embed="rId2"/>
+                    <a:stretch>
+                      <a:fillRect/>
+                    </a:stretch>
+                  </pic:blipFill>
+                  <pic:spPr bwMode="auto">
+                    <a:xfrm>
+                      <a:off x="0" y="0"/>
+                      <a:ext cx="19050" cy="19050"/>
+                    </a:xfrm>
+                    <a:prstGeom prst="rect">
+                      <a:avLst/>
+                    </a:prstGeom>
+                  </pic:spPr>
+                </pic:pic>
+              </a:graphicData>
+            </a:graphic>
+          </wp:anchor>
+        </w:drawing>
       </w:r>
       <w:r>
         <w:rPr/>
@@ -154,15 +146,7 @@
       <w:bookmarkEnd w:id="0"/>
       <w:r>
         <w:rPr/>
-        <w:t xml:space="preserve">sein mit folgenden </w:t>
-      </w:r>
-      <w:r>
-        <w:rPr/>
-        <w:t>K</w:t>
-      </w:r>
-      <w:r>
-        <w:rPr/>
-        <w:t>omponenten:</w:t>
+        <w:t>sein mit folgenden Komponenten:</w:t>
       </w:r>
     </w:p>
     <w:p>
@@ -280,45 +264,32 @@
     <w:p>
       <w:pPr>
         <w:pStyle w:val="ListParagraph"/>
-        <w:ind w:left="0" w:hanging="0"/>
-        <w:rPr/>
-      </w:pPr>
-      <w:r>
-        <w:rPr/>
-        <w:t xml:space="preserve">Diese </w:t>
-      </w:r>
-      <w:r>
-        <w:rPr/>
-        <w:t>K</w:t>
-      </w:r>
-      <w:r>
-        <w:rPr/>
-        <w:t>omponenten werden aufgeteilt wie folgt:</w:t>
+        <w:ind w:hanging="0"/>
+        <w:rPr/>
+      </w:pPr>
+      <w:r>
+        <w:rPr/>
       </w:r>
     </w:p>
     <w:p>
       <w:pPr>
         <w:pStyle w:val="ListParagraph"/>
-        <w:ind w:left="0" w:hanging="0"/>
-        <w:rPr/>
-      </w:pPr>
-      <w:r>
-        <w:rPr/>
-        <w:t xml:space="preserve">Sergej Henrichs: </w:t>
+        <w:ind w:hanging="0"/>
+        <w:rPr/>
+      </w:pPr>
+      <w:r>
+        <w:rPr/>
       </w:r>
     </w:p>
     <w:p>
       <w:pPr>
         <w:pStyle w:val="ListParagraph"/>
-        <w:numPr>
-          <w:ilvl w:val="0"/>
-          <w:numId w:val="3"/>
-        </w:numPr>
-        <w:rPr/>
-      </w:pPr>
-      <w:r>
-        <w:rPr/>
-        <w:t>Header und Werbung/Angebote für die Startseite</w:t>
+        <w:ind w:left="0" w:hanging="0"/>
+        <w:rPr/>
+      </w:pPr>
+      <w:r>
+        <w:rPr/>
+        <w:t>Diese Komponenten werden aufgeteilt wie folgt:</w:t>
       </w:r>
     </w:p>
     <w:p>
@@ -331,6 +302,380 @@
         <w:rPr/>
       </w:r>
     </w:p>
+    <w:tbl>
+      <w:tblPr>
+        <w:tblW w:w="9072" w:type="dxa"/>
+        <w:jc w:val="left"/>
+        <w:tblInd w:w="0" w:type="dxa"/>
+        <w:tblBorders>
+          <w:top w:val="single" w:sz="2" w:space="0" w:color="000000"/>
+          <w:left w:val="single" w:sz="2" w:space="0" w:color="000000"/>
+          <w:bottom w:val="single" w:sz="2" w:space="0" w:color="000000"/>
+          <w:insideH w:val="single" w:sz="2" w:space="0" w:color="000000"/>
+        </w:tblBorders>
+        <w:tblCellMar>
+          <w:top w:w="55" w:type="dxa"/>
+          <w:left w:w="54" w:type="dxa"/>
+          <w:bottom w:w="55" w:type="dxa"/>
+          <w:right w:w="55" w:type="dxa"/>
+        </w:tblCellMar>
+      </w:tblPr>
+      <w:tblGrid>
+        <w:gridCol w:w="4536"/>
+        <w:gridCol w:w="4536"/>
+      </w:tblGrid>
+      <w:tr>
+        <w:trPr/>
+        <w:tc>
+          <w:tcPr>
+            <w:tcW w:w="4536" w:type="dxa"/>
+            <w:tcBorders>
+              <w:top w:val="single" w:sz="2" w:space="0" w:color="000000"/>
+              <w:left w:val="single" w:sz="2" w:space="0" w:color="000000"/>
+              <w:bottom w:val="single" w:sz="2" w:space="0" w:color="000000"/>
+              <w:insideH w:val="single" w:sz="2" w:space="0" w:color="000000"/>
+            </w:tcBorders>
+            <w:shd w:fill="auto" w:val="clear"/>
+          </w:tcPr>
+          <w:p>
+            <w:pPr>
+              <w:pStyle w:val="Tabelleninhalt"/>
+              <w:spacing w:before="0" w:after="160"/>
+              <w:rPr/>
+            </w:pPr>
+            <w:r>
+              <w:rPr/>
+              <w:t>Mitglied</w:t>
+            </w:r>
+          </w:p>
+        </w:tc>
+        <w:tc>
+          <w:tcPr>
+            <w:tcW w:w="4536" w:type="dxa"/>
+            <w:tcBorders>
+              <w:top w:val="single" w:sz="2" w:space="0" w:color="000000"/>
+              <w:left w:val="single" w:sz="2" w:space="0" w:color="000000"/>
+              <w:bottom w:val="single" w:sz="2" w:space="0" w:color="000000"/>
+              <w:right w:val="single" w:sz="2" w:space="0" w:color="000000"/>
+              <w:insideH w:val="single" w:sz="2" w:space="0" w:color="000000"/>
+              <w:insideV w:val="single" w:sz="2" w:space="0" w:color="000000"/>
+            </w:tcBorders>
+            <w:shd w:fill="auto" w:val="clear"/>
+          </w:tcPr>
+          <w:p>
+            <w:pPr>
+              <w:pStyle w:val="Tabelleninhalt"/>
+              <w:spacing w:before="0" w:after="160"/>
+              <w:rPr/>
+            </w:pPr>
+            <w:r>
+              <w:rPr/>
+              <w:t>Modul(e)</w:t>
+            </w:r>
+          </w:p>
+        </w:tc>
+      </w:tr>
+      <w:tr>
+        <w:trPr/>
+        <w:tc>
+          <w:tcPr>
+            <w:tcW w:w="4536" w:type="dxa"/>
+            <w:tcBorders>
+              <w:left w:val="single" w:sz="2" w:space="0" w:color="000000"/>
+              <w:bottom w:val="single" w:sz="2" w:space="0" w:color="000000"/>
+              <w:insideH w:val="single" w:sz="2" w:space="0" w:color="000000"/>
+            </w:tcBorders>
+            <w:shd w:fill="auto" w:val="clear"/>
+          </w:tcPr>
+          <w:p>
+            <w:pPr>
+              <w:pStyle w:val="ListParagraph"/>
+              <w:spacing w:before="0" w:after="160"/>
+              <w:ind w:left="0" w:hanging="0"/>
+              <w:contextualSpacing/>
+              <w:rPr/>
+            </w:pPr>
+            <w:r>
+              <w:rPr/>
+              <w:t>Sergej Henrichs</w:t>
+            </w:r>
+          </w:p>
+        </w:tc>
+        <w:tc>
+          <w:tcPr>
+            <w:tcW w:w="4536" w:type="dxa"/>
+            <w:tcBorders>
+              <w:left w:val="single" w:sz="2" w:space="0" w:color="000000"/>
+              <w:bottom w:val="single" w:sz="2" w:space="0" w:color="000000"/>
+              <w:right w:val="single" w:sz="2" w:space="0" w:color="000000"/>
+              <w:insideH w:val="single" w:sz="2" w:space="0" w:color="000000"/>
+              <w:insideV w:val="single" w:sz="2" w:space="0" w:color="000000"/>
+            </w:tcBorders>
+            <w:shd w:fill="auto" w:val="clear"/>
+          </w:tcPr>
+          <w:p>
+            <w:pPr>
+              <w:pStyle w:val="ListParagraph"/>
+              <w:numPr>
+                <w:ilvl w:val="0"/>
+                <w:numId w:val="0"/>
+              </w:numPr>
+              <w:spacing w:before="0" w:after="160"/>
+              <w:ind w:left="720" w:hanging="0"/>
+              <w:contextualSpacing/>
+              <w:rPr/>
+            </w:pPr>
+            <w:r>
+              <w:rPr/>
+              <w:t>Header und Werbung/Angebote für die Startseite</w:t>
+            </w:r>
+          </w:p>
+        </w:tc>
+      </w:tr>
+      <w:tr>
+        <w:trPr/>
+        <w:tc>
+          <w:tcPr>
+            <w:tcW w:w="4536" w:type="dxa"/>
+            <w:tcBorders>
+              <w:left w:val="single" w:sz="2" w:space="0" w:color="000000"/>
+              <w:bottom w:val="single" w:sz="2" w:space="0" w:color="000000"/>
+              <w:insideH w:val="single" w:sz="2" w:space="0" w:color="000000"/>
+            </w:tcBorders>
+            <w:shd w:fill="auto" w:val="clear"/>
+          </w:tcPr>
+          <w:p>
+            <w:pPr>
+              <w:pStyle w:val="ListParagraph"/>
+              <w:spacing w:before="0" w:after="160"/>
+              <w:ind w:left="0" w:hanging="0"/>
+              <w:contextualSpacing/>
+              <w:rPr/>
+            </w:pPr>
+            <w:r>
+              <w:rPr/>
+              <w:t>Nils Brandscheidt</w:t>
+            </w:r>
+          </w:p>
+        </w:tc>
+        <w:tc>
+          <w:tcPr>
+            <w:tcW w:w="4536" w:type="dxa"/>
+            <w:tcBorders>
+              <w:left w:val="single" w:sz="2" w:space="0" w:color="000000"/>
+              <w:bottom w:val="single" w:sz="2" w:space="0" w:color="000000"/>
+              <w:right w:val="single" w:sz="2" w:space="0" w:color="000000"/>
+              <w:insideH w:val="single" w:sz="2" w:space="0" w:color="000000"/>
+              <w:insideV w:val="single" w:sz="2" w:space="0" w:color="000000"/>
+            </w:tcBorders>
+            <w:shd w:fill="auto" w:val="clear"/>
+          </w:tcPr>
+          <w:p>
+            <w:pPr>
+              <w:pStyle w:val="ListParagraph"/>
+              <w:spacing w:before="0" w:after="160"/>
+              <w:ind w:hanging="0"/>
+              <w:contextualSpacing/>
+              <w:rPr/>
+            </w:pPr>
+            <w:r>
+              <w:rPr/>
+              <w:t>Filter von den Produkten für die Produktansicht</w:t>
+            </w:r>
+          </w:p>
+        </w:tc>
+      </w:tr>
+      <w:tr>
+        <w:trPr/>
+        <w:tc>
+          <w:tcPr>
+            <w:tcW w:w="4536" w:type="dxa"/>
+            <w:tcBorders>
+              <w:left w:val="single" w:sz="2" w:space="0" w:color="000000"/>
+              <w:bottom w:val="single" w:sz="2" w:space="0" w:color="000000"/>
+              <w:insideH w:val="single" w:sz="2" w:space="0" w:color="000000"/>
+            </w:tcBorders>
+            <w:shd w:fill="auto" w:val="clear"/>
+          </w:tcPr>
+          <w:p>
+            <w:pPr>
+              <w:pStyle w:val="ListParagraph"/>
+              <w:tabs>
+                <w:tab w:val="left" w:pos="5423" w:leader="none"/>
+              </w:tabs>
+              <w:spacing w:before="0" w:after="160"/>
+              <w:ind w:left="0" w:hanging="0"/>
+              <w:contextualSpacing/>
+              <w:rPr/>
+            </w:pPr>
+            <w:r>
+              <w:rPr/>
+              <w:t>Pascal Felix</w:t>
+            </w:r>
+          </w:p>
+        </w:tc>
+        <w:tc>
+          <w:tcPr>
+            <w:tcW w:w="4536" w:type="dxa"/>
+            <w:tcBorders>
+              <w:left w:val="single" w:sz="2" w:space="0" w:color="000000"/>
+              <w:bottom w:val="single" w:sz="2" w:space="0" w:color="000000"/>
+              <w:right w:val="single" w:sz="2" w:space="0" w:color="000000"/>
+              <w:insideH w:val="single" w:sz="2" w:space="0" w:color="000000"/>
+              <w:insideV w:val="single" w:sz="2" w:space="0" w:color="000000"/>
+            </w:tcBorders>
+            <w:shd w:fill="auto" w:val="clear"/>
+          </w:tcPr>
+          <w:p>
+            <w:pPr>
+              <w:pStyle w:val="ListParagraph"/>
+              <w:numPr>
+                <w:ilvl w:val="0"/>
+                <w:numId w:val="0"/>
+              </w:numPr>
+              <w:tabs>
+                <w:tab w:val="left" w:pos="5423" w:leader="none"/>
+              </w:tabs>
+              <w:spacing w:before="0" w:after="160"/>
+              <w:ind w:left="720" w:hanging="0"/>
+              <w:contextualSpacing/>
+              <w:rPr/>
+            </w:pPr>
+            <w:r>
+              <w:rPr/>
+              <w:t>Warenkorb, Rechnung und Produktansicht</w:t>
+              <w:tab/>
+            </w:r>
+          </w:p>
+        </w:tc>
+      </w:tr>
+      <w:tr>
+        <w:trPr/>
+        <w:tc>
+          <w:tcPr>
+            <w:tcW w:w="4536" w:type="dxa"/>
+            <w:tcBorders>
+              <w:left w:val="single" w:sz="2" w:space="0" w:color="000000"/>
+              <w:bottom w:val="single" w:sz="2" w:space="0" w:color="000000"/>
+              <w:insideH w:val="single" w:sz="2" w:space="0" w:color="000000"/>
+            </w:tcBorders>
+            <w:shd w:fill="auto" w:val="clear"/>
+          </w:tcPr>
+          <w:p>
+            <w:pPr>
+              <w:pStyle w:val="ListParagraph"/>
+              <w:tabs>
+                <w:tab w:val="left" w:pos="5423" w:leader="none"/>
+              </w:tabs>
+              <w:spacing w:before="0" w:after="160"/>
+              <w:ind w:left="0" w:hanging="0"/>
+              <w:contextualSpacing/>
+              <w:rPr/>
+            </w:pPr>
+            <w:r>
+              <w:rPr/>
+              <w:t>Nils Reuter</w:t>
+            </w:r>
+          </w:p>
+        </w:tc>
+        <w:tc>
+          <w:tcPr>
+            <w:tcW w:w="4536" w:type="dxa"/>
+            <w:tcBorders>
+              <w:left w:val="single" w:sz="2" w:space="0" w:color="000000"/>
+              <w:bottom w:val="single" w:sz="2" w:space="0" w:color="000000"/>
+              <w:right w:val="single" w:sz="2" w:space="0" w:color="000000"/>
+              <w:insideH w:val="single" w:sz="2" w:space="0" w:color="000000"/>
+              <w:insideV w:val="single" w:sz="2" w:space="0" w:color="000000"/>
+            </w:tcBorders>
+            <w:shd w:fill="auto" w:val="clear"/>
+          </w:tcPr>
+          <w:p>
+            <w:pPr>
+              <w:pStyle w:val="ListParagraph"/>
+              <w:numPr>
+                <w:ilvl w:val="0"/>
+                <w:numId w:val="0"/>
+              </w:numPr>
+              <w:tabs>
+                <w:tab w:val="left" w:pos="5423" w:leader="none"/>
+              </w:tabs>
+              <w:spacing w:before="0" w:after="160"/>
+              <w:ind w:left="720" w:hanging="0"/>
+              <w:contextualSpacing/>
+              <w:rPr/>
+            </w:pPr>
+            <w:r>
+              <w:rPr/>
+              <w:t>Account (inkl. Login Maske, Registrierung, Captcha)</w:t>
+            </w:r>
+          </w:p>
+        </w:tc>
+      </w:tr>
+      <w:tr>
+        <w:trPr/>
+        <w:tc>
+          <w:tcPr>
+            <w:tcW w:w="4536" w:type="dxa"/>
+            <w:tcBorders>
+              <w:left w:val="single" w:sz="2" w:space="0" w:color="000000"/>
+              <w:bottom w:val="single" w:sz="2" w:space="0" w:color="000000"/>
+              <w:insideH w:val="single" w:sz="2" w:space="0" w:color="000000"/>
+            </w:tcBorders>
+            <w:shd w:fill="auto" w:val="clear"/>
+          </w:tcPr>
+          <w:p>
+            <w:pPr>
+              <w:pStyle w:val="ListParagraph"/>
+              <w:tabs>
+                <w:tab w:val="left" w:pos="5423" w:leader="none"/>
+              </w:tabs>
+              <w:spacing w:before="0" w:after="160"/>
+              <w:ind w:left="0" w:hanging="0"/>
+              <w:contextualSpacing/>
+              <w:rPr/>
+            </w:pPr>
+            <w:r>
+              <w:rPr/>
+              <w:t>James Welsh</w:t>
+            </w:r>
+          </w:p>
+        </w:tc>
+        <w:tc>
+          <w:tcPr>
+            <w:tcW w:w="4536" w:type="dxa"/>
+            <w:tcBorders>
+              <w:left w:val="single" w:sz="2" w:space="0" w:color="000000"/>
+              <w:bottom w:val="single" w:sz="2" w:space="0" w:color="000000"/>
+              <w:right w:val="single" w:sz="2" w:space="0" w:color="000000"/>
+              <w:insideH w:val="single" w:sz="2" w:space="0" w:color="000000"/>
+              <w:insideV w:val="single" w:sz="2" w:space="0" w:color="000000"/>
+            </w:tcBorders>
+            <w:shd w:fill="auto" w:val="clear"/>
+          </w:tcPr>
+          <w:p>
+            <w:pPr>
+              <w:pStyle w:val="ListParagraph"/>
+              <w:numPr>
+                <w:ilvl w:val="0"/>
+                <w:numId w:val="0"/>
+              </w:numPr>
+              <w:tabs>
+                <w:tab w:val="left" w:pos="5423" w:leader="none"/>
+              </w:tabs>
+              <w:spacing w:before="0" w:after="160"/>
+              <w:ind w:left="720" w:hanging="0"/>
+              <w:contextualSpacing/>
+              <w:rPr/>
+            </w:pPr>
+            <w:r>
+              <w:rPr/>
+              <w:t>Designer/Branding</w:t>
+            </w:r>
+          </w:p>
+        </w:tc>
+      </w:tr>
+    </w:tbl>
     <w:p>
       <w:pPr>
         <w:pStyle w:val="ListParagraph"/>
@@ -339,163 +684,16 @@
       </w:pPr>
       <w:r>
         <w:rPr/>
-        <w:t>Nils Brandscheidt:</w:t>
       </w:r>
     </w:p>
     <w:p>
       <w:pPr>
         <w:pStyle w:val="ListParagraph"/>
-        <w:numPr>
-          <w:ilvl w:val="0"/>
-          <w:numId w:val="2"/>
-        </w:numPr>
-        <w:rPr/>
-      </w:pPr>
-      <w:r>
-        <w:rPr/>
-        <w:t xml:space="preserve"> </w:t>
-      </w:r>
-      <w:r>
-        <w:rPr/>
-        <w:t>Filter von den Produkten für die Produktansicht</w:t>
-      </w:r>
-    </w:p>
-    <w:p>
-      <w:pPr>
-        <w:pStyle w:val="ListParagraph"/>
         <w:ind w:left="0" w:hanging="0"/>
         <w:rPr/>
       </w:pPr>
       <w:r>
         <w:rPr/>
-      </w:r>
-    </w:p>
-    <w:p>
-      <w:pPr>
-        <w:pStyle w:val="ListParagraph"/>
-        <w:tabs>
-          <w:tab w:val="left" w:pos="5423" w:leader="none"/>
-        </w:tabs>
-        <w:ind w:left="0" w:hanging="0"/>
-        <w:rPr/>
-      </w:pPr>
-      <w:r>
-        <w:rPr/>
-        <w:t xml:space="preserve">Pascal Felix: </w:t>
-      </w:r>
-    </w:p>
-    <w:p>
-      <w:pPr>
-        <w:pStyle w:val="ListParagraph"/>
-        <w:numPr>
-          <w:ilvl w:val="0"/>
-          <w:numId w:val="2"/>
-        </w:numPr>
-        <w:tabs>
-          <w:tab w:val="left" w:pos="5423" w:leader="none"/>
-        </w:tabs>
-        <w:rPr/>
-      </w:pPr>
-      <w:r>
-        <w:rPr/>
-        <w:t>Warenkorb, Rechnung und Produktansicht</w:t>
-        <w:tab/>
-      </w:r>
-    </w:p>
-    <w:p>
-      <w:pPr>
-        <w:pStyle w:val="ListParagraph"/>
-        <w:tabs>
-          <w:tab w:val="left" w:pos="5423" w:leader="none"/>
-        </w:tabs>
-        <w:ind w:left="0" w:hanging="0"/>
-        <w:rPr/>
-      </w:pPr>
-      <w:r>
-        <w:rPr/>
-      </w:r>
-    </w:p>
-    <w:p>
-      <w:pPr>
-        <w:pStyle w:val="ListParagraph"/>
-        <w:tabs>
-          <w:tab w:val="left" w:pos="5423" w:leader="none"/>
-        </w:tabs>
-        <w:ind w:left="0" w:hanging="0"/>
-        <w:rPr/>
-      </w:pPr>
-      <w:r>
-        <w:rPr/>
-        <w:t xml:space="preserve">Nils Reuter: </w:t>
-      </w:r>
-    </w:p>
-    <w:p>
-      <w:pPr>
-        <w:pStyle w:val="ListParagraph"/>
-        <w:numPr>
-          <w:ilvl w:val="0"/>
-          <w:numId w:val="2"/>
-        </w:numPr>
-        <w:tabs>
-          <w:tab w:val="left" w:pos="5423" w:leader="none"/>
-        </w:tabs>
-        <w:rPr/>
-      </w:pPr>
-      <w:r>
-        <w:rPr/>
-        <w:t xml:space="preserve">Account (inkl. Login Maske, </w:t>
-      </w:r>
-      <w:r>
-        <w:rPr/>
-        <w:t>Registrierung,</w:t>
-      </w:r>
-      <w:r>
-        <w:rPr/>
-        <w:t xml:space="preserve"> Captcha)</w:t>
-      </w:r>
-    </w:p>
-    <w:p>
-      <w:pPr>
-        <w:pStyle w:val="ListParagraph"/>
-        <w:tabs>
-          <w:tab w:val="left" w:pos="5423" w:leader="none"/>
-        </w:tabs>
-        <w:ind w:left="0" w:hanging="0"/>
-        <w:rPr/>
-      </w:pPr>
-      <w:r>
-        <w:rPr/>
-      </w:r>
-    </w:p>
-    <w:p>
-      <w:pPr>
-        <w:pStyle w:val="ListParagraph"/>
-        <w:tabs>
-          <w:tab w:val="left" w:pos="5423" w:leader="none"/>
-        </w:tabs>
-        <w:ind w:left="0" w:hanging="0"/>
-        <w:rPr/>
-      </w:pPr>
-      <w:r>
-        <w:rPr/>
-        <w:t>James Welsh:</w:t>
-      </w:r>
-    </w:p>
-    <w:p>
-      <w:pPr>
-        <w:pStyle w:val="ListParagraph"/>
-        <w:numPr>
-          <w:ilvl w:val="0"/>
-          <w:numId w:val="2"/>
-        </w:numPr>
-        <w:tabs>
-          <w:tab w:val="left" w:pos="5423" w:leader="none"/>
-        </w:tabs>
-        <w:rPr/>
-      </w:pPr>
-      <w:r>
-        <w:rPr/>
-        <w:t>Designer/Branding</w:t>
       </w:r>
     </w:p>
     <w:p>
@@ -655,6 +853,7 @@
       </w:pPr>
       <w:rPr>
         <w:rFonts w:ascii="Wingdings" w:hAnsi="Wingdings" w:cs="Wingdings" w:hint="default"/>
+        <w:rFonts w:cs="Wingdings"/>
       </w:rPr>
     </w:lvl>
     <w:lvl w:ilvl="3">
@@ -667,6 +866,7 @@
       </w:pPr>
       <w:rPr>
         <w:rFonts w:ascii="Symbol" w:hAnsi="Symbol" w:cs="Symbol" w:hint="default"/>
+        <w:rFonts w:cs="Symbol"/>
       </w:rPr>
     </w:lvl>
     <w:lvl w:ilvl="4">
@@ -692,6 +892,7 @@
       </w:pPr>
       <w:rPr>
         <w:rFonts w:ascii="Wingdings" w:hAnsi="Wingdings" w:cs="Wingdings" w:hint="default"/>
+        <w:rFonts w:cs="Wingdings"/>
       </w:rPr>
     </w:lvl>
     <w:lvl w:ilvl="6">
@@ -704,6 +905,7 @@
       </w:pPr>
       <w:rPr>
         <w:rFonts w:ascii="Symbol" w:hAnsi="Symbol" w:cs="Symbol" w:hint="default"/>
+        <w:rFonts w:cs="Symbol"/>
       </w:rPr>
     </w:lvl>
     <w:lvl w:ilvl="7">
@@ -729,6 +931,7 @@
       </w:pPr>
       <w:rPr>
         <w:rFonts w:ascii="Wingdings" w:hAnsi="Wingdings" w:cs="Wingdings" w:hint="default"/>
+        <w:rFonts w:cs="Wingdings"/>
       </w:rPr>
     </w:lvl>
   </w:abstractNum>
@@ -769,6 +972,7 @@
       </w:pPr>
       <w:rPr>
         <w:rFonts w:ascii="Wingdings" w:hAnsi="Wingdings" w:cs="Wingdings" w:hint="default"/>
+        <w:rFonts w:cs="Wingdings"/>
       </w:rPr>
     </w:lvl>
     <w:lvl w:ilvl="3">
@@ -781,6 +985,7 @@
       </w:pPr>
       <w:rPr>
         <w:rFonts w:ascii="Symbol" w:hAnsi="Symbol" w:cs="Symbol" w:hint="default"/>
+        <w:rFonts w:cs="Symbol"/>
       </w:rPr>
     </w:lvl>
     <w:lvl w:ilvl="4">
@@ -806,6 +1011,7 @@
       </w:pPr>
       <w:rPr>
         <w:rFonts w:ascii="Wingdings" w:hAnsi="Wingdings" w:cs="Wingdings" w:hint="default"/>
+        <w:rFonts w:cs="Wingdings"/>
       </w:rPr>
     </w:lvl>
     <w:lvl w:ilvl="6">
@@ -818,6 +1024,7 @@
       </w:pPr>
       <w:rPr>
         <w:rFonts w:ascii="Symbol" w:hAnsi="Symbol" w:cs="Symbol" w:hint="default"/>
+        <w:rFonts w:cs="Symbol"/>
       </w:rPr>
     </w:lvl>
     <w:lvl w:ilvl="7">
@@ -843,10 +1050,157 @@
       </w:pPr>
       <w:rPr>
         <w:rFonts w:ascii="Wingdings" w:hAnsi="Wingdings" w:cs="Wingdings" w:hint="default"/>
+        <w:rFonts w:cs="Wingdings"/>
       </w:rPr>
     </w:lvl>
   </w:abstractNum>
   <w:abstractNum w:abstractNumId="4">
+    <w:lvl w:ilvl="0">
+      <w:start w:val="1"/>
+      <w:numFmt w:val="bullet"/>
+      <w:lvlText w:val=""/>
+      <w:lvlJc w:val="left"/>
+      <w:pPr>
+        <w:tabs>
+          <w:tab w:val="num" w:pos="720"/>
+        </w:tabs>
+        <w:ind w:left="720" w:hanging="360"/>
+      </w:pPr>
+      <w:rPr>
+        <w:rFonts w:ascii="Symbol" w:hAnsi="Symbol" w:cs="Symbol" w:hint="default"/>
+        <w:rFonts w:cs="OpenSymbol"/>
+      </w:rPr>
+    </w:lvl>
+    <w:lvl w:ilvl="1">
+      <w:start w:val="1"/>
+      <w:numFmt w:val="bullet"/>
+      <w:lvlText w:val="◦"/>
+      <w:lvlJc w:val="left"/>
+      <w:pPr>
+        <w:tabs>
+          <w:tab w:val="num" w:pos="1080"/>
+        </w:tabs>
+        <w:ind w:left="1080" w:hanging="360"/>
+      </w:pPr>
+      <w:rPr>
+        <w:rFonts w:ascii="OpenSymbol" w:hAnsi="OpenSymbol" w:cs="OpenSymbol" w:hint="default"/>
+        <w:rFonts w:cs="OpenSymbol"/>
+      </w:rPr>
+    </w:lvl>
+    <w:lvl w:ilvl="2">
+      <w:start w:val="1"/>
+      <w:numFmt w:val="bullet"/>
+      <w:lvlText w:val="▪"/>
+      <w:lvlJc w:val="left"/>
+      <w:pPr>
+        <w:tabs>
+          <w:tab w:val="num" w:pos="1440"/>
+        </w:tabs>
+        <w:ind w:left="1440" w:hanging="360"/>
+      </w:pPr>
+      <w:rPr>
+        <w:rFonts w:ascii="OpenSymbol" w:hAnsi="OpenSymbol" w:cs="OpenSymbol" w:hint="default"/>
+        <w:rFonts w:cs="OpenSymbol"/>
+      </w:rPr>
+    </w:lvl>
+    <w:lvl w:ilvl="3">
+      <w:start w:val="1"/>
+      <w:numFmt w:val="bullet"/>
+      <w:lvlText w:val=""/>
+      <w:lvlJc w:val="left"/>
+      <w:pPr>
+        <w:tabs>
+          <w:tab w:val="num" w:pos="1800"/>
+        </w:tabs>
+        <w:ind w:left="1800" w:hanging="360"/>
+      </w:pPr>
+      <w:rPr>
+        <w:rFonts w:ascii="Symbol" w:hAnsi="Symbol" w:cs="Symbol" w:hint="default"/>
+        <w:rFonts w:cs="OpenSymbol"/>
+      </w:rPr>
+    </w:lvl>
+    <w:lvl w:ilvl="4">
+      <w:start w:val="1"/>
+      <w:numFmt w:val="bullet"/>
+      <w:lvlText w:val="◦"/>
+      <w:lvlJc w:val="left"/>
+      <w:pPr>
+        <w:tabs>
+          <w:tab w:val="num" w:pos="2160"/>
+        </w:tabs>
+        <w:ind w:left="2160" w:hanging="360"/>
+      </w:pPr>
+      <w:rPr>
+        <w:rFonts w:ascii="OpenSymbol" w:hAnsi="OpenSymbol" w:cs="OpenSymbol" w:hint="default"/>
+        <w:rFonts w:cs="OpenSymbol"/>
+      </w:rPr>
+    </w:lvl>
+    <w:lvl w:ilvl="5">
+      <w:start w:val="1"/>
+      <w:numFmt w:val="bullet"/>
+      <w:lvlText w:val="▪"/>
+      <w:lvlJc w:val="left"/>
+      <w:pPr>
+        <w:tabs>
+          <w:tab w:val="num" w:pos="2520"/>
+        </w:tabs>
+        <w:ind w:left="2520" w:hanging="360"/>
+      </w:pPr>
+      <w:rPr>
+        <w:rFonts w:ascii="OpenSymbol" w:hAnsi="OpenSymbol" w:cs="OpenSymbol" w:hint="default"/>
+        <w:rFonts w:cs="OpenSymbol"/>
+      </w:rPr>
+    </w:lvl>
+    <w:lvl w:ilvl="6">
+      <w:start w:val="1"/>
+      <w:numFmt w:val="bullet"/>
+      <w:lvlText w:val=""/>
+      <w:lvlJc w:val="left"/>
+      <w:pPr>
+        <w:tabs>
+          <w:tab w:val="num" w:pos="2880"/>
+        </w:tabs>
+        <w:ind w:left="2880" w:hanging="360"/>
+      </w:pPr>
+      <w:rPr>
+        <w:rFonts w:ascii="Symbol" w:hAnsi="Symbol" w:cs="Symbol" w:hint="default"/>
+        <w:rFonts w:cs="OpenSymbol"/>
+      </w:rPr>
+    </w:lvl>
+    <w:lvl w:ilvl="7">
+      <w:start w:val="1"/>
+      <w:numFmt w:val="bullet"/>
+      <w:lvlText w:val="◦"/>
+      <w:lvlJc w:val="left"/>
+      <w:pPr>
+        <w:tabs>
+          <w:tab w:val="num" w:pos="3240"/>
+        </w:tabs>
+        <w:ind w:left="3240" w:hanging="360"/>
+      </w:pPr>
+      <w:rPr>
+        <w:rFonts w:ascii="OpenSymbol" w:hAnsi="OpenSymbol" w:cs="OpenSymbol" w:hint="default"/>
+        <w:rFonts w:cs="OpenSymbol"/>
+      </w:rPr>
+    </w:lvl>
+    <w:lvl w:ilvl="8">
+      <w:start w:val="1"/>
+      <w:numFmt w:val="bullet"/>
+      <w:lvlText w:val="▪"/>
+      <w:lvlJc w:val="left"/>
+      <w:pPr>
+        <w:tabs>
+          <w:tab w:val="num" w:pos="3600"/>
+        </w:tabs>
+        <w:ind w:left="3600" w:hanging="360"/>
+      </w:pPr>
+      <w:rPr>
+        <w:rFonts w:ascii="OpenSymbol" w:hAnsi="OpenSymbol" w:cs="OpenSymbol" w:hint="default"/>
+        <w:rFonts w:cs="OpenSymbol"/>
+      </w:rPr>
+    </w:lvl>
+  </w:abstractNum>
+  <w:abstractNum w:abstractNumId="5">
     <w:lvl w:ilvl="0">
       <w:start w:val="1"/>
       <w:numFmt w:val="none"/>
@@ -950,6 +1304,9 @@
   <w:num w:numId="4">
     <w:abstractNumId w:val="4"/>
   </w:num>
+  <w:num w:numId="5">
+    <w:abstractNumId w:val="5"/>
+  </w:num>
 </w:numbering>
 </file>
 
@@ -959,7 +1316,6 @@
     <w:rPrDefault>
       <w:rPr>
         <w:rFonts w:ascii="Calibri" w:hAnsi="Calibri" w:eastAsia="Calibri" w:cs="" w:asciiTheme="minorHAnsi" w:cstheme="minorBidi" w:eastAsiaTheme="minorHAnsi" w:hAnsiTheme="minorHAnsi"/>
-        <w:sz w:val="22"/>
         <w:szCs w:val="22"/>
         <w:lang w:val="de-DE" w:eastAsia="en-US" w:bidi="ar-SA"/>
       </w:rPr>
@@ -1452,6 +1808,139 @@
       <w:rFonts w:cs="Courier New"/>
     </w:rPr>
   </w:style>
+  <w:style w:type="character" w:styleId="ListLabel9">
+    <w:name w:val="ListLabel 9"/>
+    <w:qFormat/>
+    <w:rPr>
+      <w:rFonts w:cs="Calibri"/>
+    </w:rPr>
+  </w:style>
+  <w:style w:type="character" w:styleId="ListLabel10">
+    <w:name w:val="ListLabel 10"/>
+    <w:qFormat/>
+    <w:rPr>
+      <w:rFonts w:cs="Courier New"/>
+    </w:rPr>
+  </w:style>
+  <w:style w:type="character" w:styleId="ListLabel11">
+    <w:name w:val="ListLabel 11"/>
+    <w:qFormat/>
+    <w:rPr>
+      <w:rFonts w:cs="Wingdings"/>
+    </w:rPr>
+  </w:style>
+  <w:style w:type="character" w:styleId="ListLabel12">
+    <w:name w:val="ListLabel 12"/>
+    <w:qFormat/>
+    <w:rPr>
+      <w:rFonts w:cs="Symbol"/>
+    </w:rPr>
+  </w:style>
+  <w:style w:type="character" w:styleId="ListLabel13">
+    <w:name w:val="ListLabel 13"/>
+    <w:qFormat/>
+    <w:rPr>
+      <w:rFonts w:cs="Courier New"/>
+    </w:rPr>
+  </w:style>
+  <w:style w:type="character" w:styleId="ListLabel14">
+    <w:name w:val="ListLabel 14"/>
+    <w:qFormat/>
+    <w:rPr>
+      <w:rFonts w:cs="Wingdings"/>
+    </w:rPr>
+  </w:style>
+  <w:style w:type="character" w:styleId="ListLabel15">
+    <w:name w:val="ListLabel 15"/>
+    <w:qFormat/>
+    <w:rPr>
+      <w:rFonts w:cs="Symbol"/>
+    </w:rPr>
+  </w:style>
+  <w:style w:type="character" w:styleId="ListLabel16">
+    <w:name w:val="ListLabel 16"/>
+    <w:qFormat/>
+    <w:rPr>
+      <w:rFonts w:cs="Courier New"/>
+    </w:rPr>
+  </w:style>
+  <w:style w:type="character" w:styleId="ListLabel17">
+    <w:name w:val="ListLabel 17"/>
+    <w:qFormat/>
+    <w:rPr>
+      <w:rFonts w:cs="Wingdings"/>
+    </w:rPr>
+  </w:style>
+  <w:style w:type="character" w:styleId="ListLabel18">
+    <w:name w:val="ListLabel 18"/>
+    <w:qFormat/>
+    <w:rPr>
+      <w:rFonts w:cs="Calibri"/>
+    </w:rPr>
+  </w:style>
+  <w:style w:type="character" w:styleId="ListLabel19">
+    <w:name w:val="ListLabel 19"/>
+    <w:qFormat/>
+    <w:rPr>
+      <w:rFonts w:cs="Courier New"/>
+    </w:rPr>
+  </w:style>
+  <w:style w:type="character" w:styleId="ListLabel20">
+    <w:name w:val="ListLabel 20"/>
+    <w:qFormat/>
+    <w:rPr>
+      <w:rFonts w:cs="Wingdings"/>
+    </w:rPr>
+  </w:style>
+  <w:style w:type="character" w:styleId="ListLabel21">
+    <w:name w:val="ListLabel 21"/>
+    <w:qFormat/>
+    <w:rPr>
+      <w:rFonts w:cs="Symbol"/>
+    </w:rPr>
+  </w:style>
+  <w:style w:type="character" w:styleId="ListLabel22">
+    <w:name w:val="ListLabel 22"/>
+    <w:qFormat/>
+    <w:rPr>
+      <w:rFonts w:cs="Courier New"/>
+    </w:rPr>
+  </w:style>
+  <w:style w:type="character" w:styleId="ListLabel23">
+    <w:name w:val="ListLabel 23"/>
+    <w:qFormat/>
+    <w:rPr>
+      <w:rFonts w:cs="Wingdings"/>
+    </w:rPr>
+  </w:style>
+  <w:style w:type="character" w:styleId="ListLabel24">
+    <w:name w:val="ListLabel 24"/>
+    <w:qFormat/>
+    <w:rPr>
+      <w:rFonts w:cs="Symbol"/>
+    </w:rPr>
+  </w:style>
+  <w:style w:type="character" w:styleId="ListLabel25">
+    <w:name w:val="ListLabel 25"/>
+    <w:qFormat/>
+    <w:rPr>
+      <w:rFonts w:cs="Courier New"/>
+    </w:rPr>
+  </w:style>
+  <w:style w:type="character" w:styleId="ListLabel26">
+    <w:name w:val="ListLabel 26"/>
+    <w:qFormat/>
+    <w:rPr>
+      <w:rFonts w:cs="Wingdings"/>
+    </w:rPr>
+  </w:style>
+  <w:style w:type="character" w:styleId="Aufzhlungszeichen">
+    <w:name w:val="Aufzählungszeichen"/>
+    <w:qFormat/>
+    <w:rPr>
+      <w:rFonts w:ascii="OpenSymbol" w:hAnsi="OpenSymbol" w:eastAsia="OpenSymbol" w:cs="OpenSymbol"/>
+    </w:rPr>
+  </w:style>
   <w:style w:type="paragraph" w:styleId="Berschrift">
     <w:name w:val="Überschrift"/>
     <w:basedOn w:val="Normal"/>
@@ -1520,6 +2009,15 @@
       <w:spacing w:before="0" w:after="160"/>
       <w:ind w:left="720" w:hanging="0"/>
       <w:contextualSpacing/>
+    </w:pPr>
+    <w:rPr/>
+  </w:style>
+  <w:style w:type="paragraph" w:styleId="Tabelleninhalt">
+    <w:name w:val="Tabelleninhalt"/>
+    <w:basedOn w:val="Normal"/>
+    <w:qFormat/>
+    <w:pPr>
+      <w:suppressLineNumbers/>
     </w:pPr>
     <w:rPr/>
   </w:style>

</xml_diff>

<commit_message>
notes for me added
</commit_message>
<xml_diff>
--- a/ProjectMilestone24thMay.docx
+++ b/ProjectMilestone24thMay.docx
@@ -17,27 +17,35 @@
         <w:pStyle w:val="Normal"/>
         <w:numPr>
           <w:ilvl w:val="0"/>
-          <w:numId w:val="4"/>
+          <w:numId w:val="2"/>
         </w:numPr>
         <w:rPr/>
       </w:pPr>
       <w:r>
         <w:rPr/>
-        <w:t>Brandscheidt, Nils nils.brandscheidt@stud.hshl.de</w:t>
-      </w:r>
+        <w:t xml:space="preserve">Brandscheidt, Nils </w:t>
+      </w:r>
+      <w:hyperlink r:id="rId2">
+        <w:r>
+          <w:rPr>
+            <w:rStyle w:val="Internetverknpfung"/>
+          </w:rPr>
+          <w:t>nils.brandscheidt@stud.hshl.de</w:t>
+        </w:r>
+      </w:hyperlink>
     </w:p>
     <w:p>
       <w:pPr>
         <w:pStyle w:val="Normal"/>
         <w:numPr>
           <w:ilvl w:val="0"/>
-          <w:numId w:val="4"/>
+          <w:numId w:val="2"/>
         </w:numPr>
         <w:rPr/>
       </w:pPr>
       <w:r>
         <w:rPr/>
-        <w:t>James Welsh james-cohan.welsh@stud.hshl.de</w:t>
+        <w:t>Felix, Pascal pascal.Felix@stud.hshl.de</w:t>
       </w:r>
     </w:p>
     <w:p>
@@ -45,13 +53,13 @@
         <w:pStyle w:val="Normal"/>
         <w:numPr>
           <w:ilvl w:val="0"/>
-          <w:numId w:val="4"/>
+          <w:numId w:val="2"/>
         </w:numPr>
         <w:rPr/>
       </w:pPr>
       <w:r>
         <w:rPr/>
-        <w:t>Reuter, Nils Hendrik nils-hendrik.reuter@stud.hshl.de</w:t>
+        <w:t>Heinrichs, Sergej sergej.henrichs@stud.hshl.de</w:t>
       </w:r>
     </w:p>
     <w:p>
@@ -59,27 +67,49 @@
         <w:pStyle w:val="Normal"/>
         <w:numPr>
           <w:ilvl w:val="0"/>
-          <w:numId w:val="4"/>
+          <w:numId w:val="2"/>
         </w:numPr>
         <w:rPr/>
       </w:pPr>
       <w:r>
         <w:rPr/>
-        <w:t>Felix, Pascal pascal.Felix@stud.hshl.de</w:t>
-      </w:r>
+        <w:t xml:space="preserve">Reuter, Nils Hendrik </w:t>
+      </w:r>
+      <w:hyperlink r:id="rId3">
+        <w:r>
+          <w:rPr>
+            <w:rStyle w:val="Internetverknpfung"/>
+          </w:rPr>
+          <w:t>nils-hendrik.reuter@stud.hshl.de</w:t>
+        </w:r>
+      </w:hyperlink>
     </w:p>
     <w:p>
       <w:pPr>
         <w:pStyle w:val="Normal"/>
         <w:numPr>
           <w:ilvl w:val="0"/>
-          <w:numId w:val="4"/>
+          <w:numId w:val="2"/>
         </w:numPr>
         <w:rPr/>
       </w:pPr>
       <w:r>
         <w:rPr/>
-        <w:t>Heinrichs, Sergej sergej.henrichs@stud.hshl.de</w:t>
+        <w:t>James Welsh james-cohan.welsh@stud.hshl.de</w:t>
+      </w:r>
+    </w:p>
+    <w:p>
+      <w:pPr>
+        <w:pStyle w:val="Normal"/>
+        <w:numPr>
+          <w:ilvl w:val="0"/>
+          <w:numId w:val="0"/>
+        </w:numPr>
+        <w:ind w:left="720" w:hanging="0"/>
+        <w:rPr/>
+      </w:pPr>
+      <w:r>
+        <w:rPr/>
       </w:r>
     </w:p>
     <w:p>
@@ -114,7 +144,7 @@
                     </pic:cNvPicPr>
                   </pic:nvPicPr>
                   <pic:blipFill>
-                    <a:blip r:embed="rId2"/>
+                    <a:blip r:embed="rId4"/>
                     <a:stretch>
                       <a:fillRect/>
                     </a:stretch>
@@ -264,7 +294,7 @@
     <w:p>
       <w:pPr>
         <w:pStyle w:val="ListParagraph"/>
-        <w:ind w:hanging="0"/>
+        <w:ind w:left="720" w:hanging="0"/>
         <w:rPr/>
       </w:pPr>
       <w:r>
@@ -274,7 +304,7 @@
     <w:p>
       <w:pPr>
         <w:pStyle w:val="ListParagraph"/>
-        <w:ind w:hanging="0"/>
+        <w:ind w:left="720" w:hanging="0"/>
         <w:rPr/>
       </w:pPr>
       <w:r>
@@ -315,14 +345,14 @@
         </w:tblBorders>
         <w:tblCellMar>
           <w:top w:w="55" w:type="dxa"/>
-          <w:left w:w="54" w:type="dxa"/>
+          <w:left w:w="53" w:type="dxa"/>
           <w:bottom w:w="55" w:type="dxa"/>
           <w:right w:w="55" w:type="dxa"/>
         </w:tblCellMar>
       </w:tblPr>
       <w:tblGrid>
         <w:gridCol w:w="4536"/>
-        <w:gridCol w:w="4536"/>
+        <w:gridCol w:w="4535"/>
       </w:tblGrid>
       <w:tr>
         <w:trPr/>
@@ -351,7 +381,7 @@
         </w:tc>
         <w:tc>
           <w:tcPr>
-            <w:tcW w:w="4536" w:type="dxa"/>
+            <w:tcW w:w="4535" w:type="dxa"/>
             <w:tcBorders>
               <w:top w:val="single" w:sz="2" w:space="0" w:color="000000"/>
               <w:left w:val="single" w:sz="2" w:space="0" w:color="000000"/>
@@ -381,6 +411,7 @@
           <w:tcPr>
             <w:tcW w:w="4536" w:type="dxa"/>
             <w:tcBorders>
+              <w:top w:val="single" w:sz="2" w:space="0" w:color="000000"/>
               <w:left w:val="single" w:sz="2" w:space="0" w:color="000000"/>
               <w:bottom w:val="single" w:sz="2" w:space="0" w:color="000000"/>
               <w:insideH w:val="single" w:sz="2" w:space="0" w:color="000000"/>
@@ -397,14 +428,15 @@
             </w:pPr>
             <w:r>
               <w:rPr/>
-              <w:t>Sergej Henrichs</w:t>
+              <w:t>Nils Brandscheidt</w:t>
             </w:r>
           </w:p>
         </w:tc>
         <w:tc>
           <w:tcPr>
-            <w:tcW w:w="4536" w:type="dxa"/>
+            <w:tcW w:w="4535" w:type="dxa"/>
             <w:tcBorders>
+              <w:top w:val="single" w:sz="2" w:space="0" w:color="000000"/>
               <w:left w:val="single" w:sz="2" w:space="0" w:color="000000"/>
               <w:bottom w:val="single" w:sz="2" w:space="0" w:color="000000"/>
               <w:right w:val="single" w:sz="2" w:space="0" w:color="000000"/>
@@ -421,59 +453,6 @@
                 <w:numId w:val="0"/>
               </w:numPr>
               <w:spacing w:before="0" w:after="160"/>
-              <w:ind w:left="720" w:hanging="0"/>
-              <w:contextualSpacing/>
-              <w:rPr/>
-            </w:pPr>
-            <w:r>
-              <w:rPr/>
-              <w:t>Header und Werbung/Angebote für die Startseite</w:t>
-            </w:r>
-          </w:p>
-        </w:tc>
-      </w:tr>
-      <w:tr>
-        <w:trPr/>
-        <w:tc>
-          <w:tcPr>
-            <w:tcW w:w="4536" w:type="dxa"/>
-            <w:tcBorders>
-              <w:left w:val="single" w:sz="2" w:space="0" w:color="000000"/>
-              <w:bottom w:val="single" w:sz="2" w:space="0" w:color="000000"/>
-              <w:insideH w:val="single" w:sz="2" w:space="0" w:color="000000"/>
-            </w:tcBorders>
-            <w:shd w:fill="auto" w:val="clear"/>
-          </w:tcPr>
-          <w:p>
-            <w:pPr>
-              <w:pStyle w:val="ListParagraph"/>
-              <w:spacing w:before="0" w:after="160"/>
-              <w:ind w:left="0" w:hanging="0"/>
-              <w:contextualSpacing/>
-              <w:rPr/>
-            </w:pPr>
-            <w:r>
-              <w:rPr/>
-              <w:t>Nils Brandscheidt</w:t>
-            </w:r>
-          </w:p>
-        </w:tc>
-        <w:tc>
-          <w:tcPr>
-            <w:tcW w:w="4536" w:type="dxa"/>
-            <w:tcBorders>
-              <w:left w:val="single" w:sz="2" w:space="0" w:color="000000"/>
-              <w:bottom w:val="single" w:sz="2" w:space="0" w:color="000000"/>
-              <w:right w:val="single" w:sz="2" w:space="0" w:color="000000"/>
-              <w:insideH w:val="single" w:sz="2" w:space="0" w:color="000000"/>
-              <w:insideV w:val="single" w:sz="2" w:space="0" w:color="000000"/>
-            </w:tcBorders>
-            <w:shd w:fill="auto" w:val="clear"/>
-          </w:tcPr>
-          <w:p>
-            <w:pPr>
-              <w:pStyle w:val="ListParagraph"/>
-              <w:spacing w:before="0" w:after="160"/>
               <w:ind w:hanging="0"/>
               <w:contextualSpacing/>
               <w:rPr/>
@@ -491,6 +470,7 @@
           <w:tcPr>
             <w:tcW w:w="4536" w:type="dxa"/>
             <w:tcBorders>
+              <w:top w:val="single" w:sz="2" w:space="0" w:color="000000"/>
               <w:left w:val="single" w:sz="2" w:space="0" w:color="000000"/>
               <w:bottom w:val="single" w:sz="2" w:space="0" w:color="000000"/>
               <w:insideH w:val="single" w:sz="2" w:space="0" w:color="000000"/>
@@ -516,8 +496,9 @@
         </w:tc>
         <w:tc>
           <w:tcPr>
-            <w:tcW w:w="4536" w:type="dxa"/>
+            <w:tcW w:w="4535" w:type="dxa"/>
             <w:tcBorders>
+              <w:top w:val="single" w:sz="2" w:space="0" w:color="000000"/>
               <w:left w:val="single" w:sz="2" w:space="0" w:color="000000"/>
               <w:bottom w:val="single" w:sz="2" w:space="0" w:color="000000"/>
               <w:right w:val="single" w:sz="2" w:space="0" w:color="000000"/>
@@ -537,14 +518,13 @@
                 <w:tab w:val="left" w:pos="5423" w:leader="none"/>
               </w:tabs>
               <w:spacing w:before="0" w:after="160"/>
-              <w:ind w:left="720" w:hanging="0"/>
+              <w:ind w:hanging="0"/>
               <w:contextualSpacing/>
               <w:rPr/>
             </w:pPr>
             <w:r>
               <w:rPr/>
               <w:t>Warenkorb, Rechnung und Produktansicht</w:t>
-              <w:tab/>
             </w:r>
           </w:p>
         </w:tc>
@@ -555,6 +535,7 @@
           <w:tcPr>
             <w:tcW w:w="4536" w:type="dxa"/>
             <w:tcBorders>
+              <w:top w:val="single" w:sz="2" w:space="0" w:color="000000"/>
               <w:left w:val="single" w:sz="2" w:space="0" w:color="000000"/>
               <w:bottom w:val="single" w:sz="2" w:space="0" w:color="000000"/>
               <w:insideH w:val="single" w:sz="2" w:space="0" w:color="000000"/>
@@ -574,14 +555,15 @@
             </w:pPr>
             <w:r>
               <w:rPr/>
-              <w:t>Nils Reuter</w:t>
+              <w:t>Sergej Henrichs</w:t>
             </w:r>
           </w:p>
         </w:tc>
         <w:tc>
           <w:tcPr>
-            <w:tcW w:w="4536" w:type="dxa"/>
+            <w:tcW w:w="4535" w:type="dxa"/>
             <w:tcBorders>
+              <w:top w:val="single" w:sz="2" w:space="0" w:color="000000"/>
               <w:left w:val="single" w:sz="2" w:space="0" w:color="000000"/>
               <w:bottom w:val="single" w:sz="2" w:space="0" w:color="000000"/>
               <w:right w:val="single" w:sz="2" w:space="0" w:color="000000"/>
@@ -601,13 +583,18 @@
                 <w:tab w:val="left" w:pos="5423" w:leader="none"/>
               </w:tabs>
               <w:spacing w:before="0" w:after="160"/>
-              <w:ind w:left="720" w:hanging="0"/>
+              <w:ind w:hanging="0"/>
               <w:contextualSpacing/>
               <w:rPr/>
             </w:pPr>
             <w:r>
               <w:rPr/>
-              <w:t>Account (inkl. Login Maske, Registrierung, Captcha)</w:t>
+              <w:t>H</w:t>
+            </w:r>
+            <w:r>
+              <w:rPr/>
+              <w:t>eader und Werbung/Angebote für die Startseite</w:t>
+              <w:tab/>
             </w:r>
           </w:p>
         </w:tc>
@@ -618,6 +605,7 @@
           <w:tcPr>
             <w:tcW w:w="4536" w:type="dxa"/>
             <w:tcBorders>
+              <w:top w:val="single" w:sz="2" w:space="0" w:color="000000"/>
               <w:left w:val="single" w:sz="2" w:space="0" w:color="000000"/>
               <w:bottom w:val="single" w:sz="2" w:space="0" w:color="000000"/>
               <w:insideH w:val="single" w:sz="2" w:space="0" w:color="000000"/>
@@ -637,14 +625,15 @@
             </w:pPr>
             <w:r>
               <w:rPr/>
-              <w:t>James Welsh</w:t>
+              <w:t>Nils Reuter</w:t>
             </w:r>
           </w:p>
         </w:tc>
         <w:tc>
           <w:tcPr>
-            <w:tcW w:w="4536" w:type="dxa"/>
+            <w:tcW w:w="4535" w:type="dxa"/>
             <w:tcBorders>
+              <w:top w:val="single" w:sz="2" w:space="0" w:color="000000"/>
               <w:left w:val="single" w:sz="2" w:space="0" w:color="000000"/>
               <w:bottom w:val="single" w:sz="2" w:space="0" w:color="000000"/>
               <w:right w:val="single" w:sz="2" w:space="0" w:color="000000"/>
@@ -664,7 +653,72 @@
                 <w:tab w:val="left" w:pos="5423" w:leader="none"/>
               </w:tabs>
               <w:spacing w:before="0" w:after="160"/>
-              <w:ind w:left="720" w:hanging="0"/>
+              <w:ind w:hanging="0"/>
+              <w:contextualSpacing/>
+              <w:rPr/>
+            </w:pPr>
+            <w:r>
+              <w:rPr/>
+              <w:t>Account (inkl. Login Maske, Registrierung, Captcha)</w:t>
+            </w:r>
+          </w:p>
+        </w:tc>
+      </w:tr>
+      <w:tr>
+        <w:trPr/>
+        <w:tc>
+          <w:tcPr>
+            <w:tcW w:w="4536" w:type="dxa"/>
+            <w:tcBorders>
+              <w:top w:val="single" w:sz="2" w:space="0" w:color="000000"/>
+              <w:left w:val="single" w:sz="2" w:space="0" w:color="000000"/>
+              <w:bottom w:val="single" w:sz="2" w:space="0" w:color="000000"/>
+              <w:insideH w:val="single" w:sz="2" w:space="0" w:color="000000"/>
+            </w:tcBorders>
+            <w:shd w:fill="auto" w:val="clear"/>
+          </w:tcPr>
+          <w:p>
+            <w:pPr>
+              <w:pStyle w:val="ListParagraph"/>
+              <w:tabs>
+                <w:tab w:val="left" w:pos="5423" w:leader="none"/>
+              </w:tabs>
+              <w:spacing w:before="0" w:after="160"/>
+              <w:ind w:left="0" w:hanging="0"/>
+              <w:contextualSpacing/>
+              <w:rPr/>
+            </w:pPr>
+            <w:r>
+              <w:rPr/>
+              <w:t>James Welsh</w:t>
+            </w:r>
+          </w:p>
+        </w:tc>
+        <w:tc>
+          <w:tcPr>
+            <w:tcW w:w="4535" w:type="dxa"/>
+            <w:tcBorders>
+              <w:top w:val="single" w:sz="2" w:space="0" w:color="000000"/>
+              <w:left w:val="single" w:sz="2" w:space="0" w:color="000000"/>
+              <w:bottom w:val="single" w:sz="2" w:space="0" w:color="000000"/>
+              <w:right w:val="single" w:sz="2" w:space="0" w:color="000000"/>
+              <w:insideH w:val="single" w:sz="2" w:space="0" w:color="000000"/>
+              <w:insideV w:val="single" w:sz="2" w:space="0" w:color="000000"/>
+            </w:tcBorders>
+            <w:shd w:fill="auto" w:val="clear"/>
+          </w:tcPr>
+          <w:p>
+            <w:pPr>
+              <w:pStyle w:val="ListParagraph"/>
+              <w:numPr>
+                <w:ilvl w:val="0"/>
+                <w:numId w:val="0"/>
+              </w:numPr>
+              <w:tabs>
+                <w:tab w:val="left" w:pos="5423" w:leader="none"/>
+              </w:tabs>
+              <w:spacing w:before="0" w:after="160"/>
+              <w:ind w:hanging="0"/>
               <w:contextualSpacing/>
               <w:rPr/>
             </w:pPr>
@@ -820,244 +874,6 @@
     <w:lvl w:ilvl="0">
       <w:start w:val="1"/>
       <w:numFmt w:val="bullet"/>
-      <w:lvlText w:val="-"/>
-      <w:lvlJc w:val="left"/>
-      <w:pPr>
-        <w:ind w:left="720" w:hanging="360"/>
-      </w:pPr>
-      <w:rPr>
-        <w:rFonts w:ascii="Calibri" w:hAnsi="Calibri" w:cs="Calibri" w:hint="default"/>
-        <w:rFonts w:cs="Calibri"/>
-      </w:rPr>
-    </w:lvl>
-    <w:lvl w:ilvl="1">
-      <w:start w:val="1"/>
-      <w:numFmt w:val="bullet"/>
-      <w:lvlText w:val="o"/>
-      <w:lvlJc w:val="left"/>
-      <w:pPr>
-        <w:ind w:left="1440" w:hanging="360"/>
-      </w:pPr>
-      <w:rPr>
-        <w:rFonts w:ascii="Courier New" w:hAnsi="Courier New" w:cs="Courier New" w:hint="default"/>
-        <w:rFonts w:cs="Courier New"/>
-      </w:rPr>
-    </w:lvl>
-    <w:lvl w:ilvl="2">
-      <w:start w:val="1"/>
-      <w:numFmt w:val="bullet"/>
-      <w:lvlText w:val=""/>
-      <w:lvlJc w:val="left"/>
-      <w:pPr>
-        <w:ind w:left="2160" w:hanging="360"/>
-      </w:pPr>
-      <w:rPr>
-        <w:rFonts w:ascii="Wingdings" w:hAnsi="Wingdings" w:cs="Wingdings" w:hint="default"/>
-        <w:rFonts w:cs="Wingdings"/>
-      </w:rPr>
-    </w:lvl>
-    <w:lvl w:ilvl="3">
-      <w:start w:val="1"/>
-      <w:numFmt w:val="bullet"/>
-      <w:lvlText w:val=""/>
-      <w:lvlJc w:val="left"/>
-      <w:pPr>
-        <w:ind w:left="2880" w:hanging="360"/>
-      </w:pPr>
-      <w:rPr>
-        <w:rFonts w:ascii="Symbol" w:hAnsi="Symbol" w:cs="Symbol" w:hint="default"/>
-        <w:rFonts w:cs="Symbol"/>
-      </w:rPr>
-    </w:lvl>
-    <w:lvl w:ilvl="4">
-      <w:start w:val="1"/>
-      <w:numFmt w:val="bullet"/>
-      <w:lvlText w:val="o"/>
-      <w:lvlJc w:val="left"/>
-      <w:pPr>
-        <w:ind w:left="3600" w:hanging="360"/>
-      </w:pPr>
-      <w:rPr>
-        <w:rFonts w:ascii="Courier New" w:hAnsi="Courier New" w:cs="Courier New" w:hint="default"/>
-        <w:rFonts w:cs="Courier New"/>
-      </w:rPr>
-    </w:lvl>
-    <w:lvl w:ilvl="5">
-      <w:start w:val="1"/>
-      <w:numFmt w:val="bullet"/>
-      <w:lvlText w:val=""/>
-      <w:lvlJc w:val="left"/>
-      <w:pPr>
-        <w:ind w:left="4320" w:hanging="360"/>
-      </w:pPr>
-      <w:rPr>
-        <w:rFonts w:ascii="Wingdings" w:hAnsi="Wingdings" w:cs="Wingdings" w:hint="default"/>
-        <w:rFonts w:cs="Wingdings"/>
-      </w:rPr>
-    </w:lvl>
-    <w:lvl w:ilvl="6">
-      <w:start w:val="1"/>
-      <w:numFmt w:val="bullet"/>
-      <w:lvlText w:val=""/>
-      <w:lvlJc w:val="left"/>
-      <w:pPr>
-        <w:ind w:left="5040" w:hanging="360"/>
-      </w:pPr>
-      <w:rPr>
-        <w:rFonts w:ascii="Symbol" w:hAnsi="Symbol" w:cs="Symbol" w:hint="default"/>
-        <w:rFonts w:cs="Symbol"/>
-      </w:rPr>
-    </w:lvl>
-    <w:lvl w:ilvl="7">
-      <w:start w:val="1"/>
-      <w:numFmt w:val="bullet"/>
-      <w:lvlText w:val="o"/>
-      <w:lvlJc w:val="left"/>
-      <w:pPr>
-        <w:ind w:left="5760" w:hanging="360"/>
-      </w:pPr>
-      <w:rPr>
-        <w:rFonts w:ascii="Courier New" w:hAnsi="Courier New" w:cs="Courier New" w:hint="default"/>
-        <w:rFonts w:cs="Courier New"/>
-      </w:rPr>
-    </w:lvl>
-    <w:lvl w:ilvl="8">
-      <w:start w:val="1"/>
-      <w:numFmt w:val="bullet"/>
-      <w:lvlText w:val=""/>
-      <w:lvlJc w:val="left"/>
-      <w:pPr>
-        <w:ind w:left="6480" w:hanging="360"/>
-      </w:pPr>
-      <w:rPr>
-        <w:rFonts w:ascii="Wingdings" w:hAnsi="Wingdings" w:cs="Wingdings" w:hint="default"/>
-        <w:rFonts w:cs="Wingdings"/>
-      </w:rPr>
-    </w:lvl>
-  </w:abstractNum>
-  <w:abstractNum w:abstractNumId="3">
-    <w:lvl w:ilvl="0">
-      <w:start w:val="1"/>
-      <w:numFmt w:val="bullet"/>
-      <w:lvlText w:val="-"/>
-      <w:lvlJc w:val="left"/>
-      <w:pPr>
-        <w:ind w:left="720" w:hanging="360"/>
-      </w:pPr>
-      <w:rPr>
-        <w:rFonts w:ascii="Calibri" w:hAnsi="Calibri" w:cs="Calibri" w:hint="default"/>
-        <w:rFonts w:cs="Calibri"/>
-      </w:rPr>
-    </w:lvl>
-    <w:lvl w:ilvl="1">
-      <w:start w:val="1"/>
-      <w:numFmt w:val="bullet"/>
-      <w:lvlText w:val="o"/>
-      <w:lvlJc w:val="left"/>
-      <w:pPr>
-        <w:ind w:left="1440" w:hanging="360"/>
-      </w:pPr>
-      <w:rPr>
-        <w:rFonts w:ascii="Courier New" w:hAnsi="Courier New" w:cs="Courier New" w:hint="default"/>
-        <w:rFonts w:cs="Courier New"/>
-      </w:rPr>
-    </w:lvl>
-    <w:lvl w:ilvl="2">
-      <w:start w:val="1"/>
-      <w:numFmt w:val="bullet"/>
-      <w:lvlText w:val=""/>
-      <w:lvlJc w:val="left"/>
-      <w:pPr>
-        <w:ind w:left="2160" w:hanging="360"/>
-      </w:pPr>
-      <w:rPr>
-        <w:rFonts w:ascii="Wingdings" w:hAnsi="Wingdings" w:cs="Wingdings" w:hint="default"/>
-        <w:rFonts w:cs="Wingdings"/>
-      </w:rPr>
-    </w:lvl>
-    <w:lvl w:ilvl="3">
-      <w:start w:val="1"/>
-      <w:numFmt w:val="bullet"/>
-      <w:lvlText w:val=""/>
-      <w:lvlJc w:val="left"/>
-      <w:pPr>
-        <w:ind w:left="2880" w:hanging="360"/>
-      </w:pPr>
-      <w:rPr>
-        <w:rFonts w:ascii="Symbol" w:hAnsi="Symbol" w:cs="Symbol" w:hint="default"/>
-        <w:rFonts w:cs="Symbol"/>
-      </w:rPr>
-    </w:lvl>
-    <w:lvl w:ilvl="4">
-      <w:start w:val="1"/>
-      <w:numFmt w:val="bullet"/>
-      <w:lvlText w:val="o"/>
-      <w:lvlJc w:val="left"/>
-      <w:pPr>
-        <w:ind w:left="3600" w:hanging="360"/>
-      </w:pPr>
-      <w:rPr>
-        <w:rFonts w:ascii="Courier New" w:hAnsi="Courier New" w:cs="Courier New" w:hint="default"/>
-        <w:rFonts w:cs="Courier New"/>
-      </w:rPr>
-    </w:lvl>
-    <w:lvl w:ilvl="5">
-      <w:start w:val="1"/>
-      <w:numFmt w:val="bullet"/>
-      <w:lvlText w:val=""/>
-      <w:lvlJc w:val="left"/>
-      <w:pPr>
-        <w:ind w:left="4320" w:hanging="360"/>
-      </w:pPr>
-      <w:rPr>
-        <w:rFonts w:ascii="Wingdings" w:hAnsi="Wingdings" w:cs="Wingdings" w:hint="default"/>
-        <w:rFonts w:cs="Wingdings"/>
-      </w:rPr>
-    </w:lvl>
-    <w:lvl w:ilvl="6">
-      <w:start w:val="1"/>
-      <w:numFmt w:val="bullet"/>
-      <w:lvlText w:val=""/>
-      <w:lvlJc w:val="left"/>
-      <w:pPr>
-        <w:ind w:left="5040" w:hanging="360"/>
-      </w:pPr>
-      <w:rPr>
-        <w:rFonts w:ascii="Symbol" w:hAnsi="Symbol" w:cs="Symbol" w:hint="default"/>
-        <w:rFonts w:cs="Symbol"/>
-      </w:rPr>
-    </w:lvl>
-    <w:lvl w:ilvl="7">
-      <w:start w:val="1"/>
-      <w:numFmt w:val="bullet"/>
-      <w:lvlText w:val="o"/>
-      <w:lvlJc w:val="left"/>
-      <w:pPr>
-        <w:ind w:left="5760" w:hanging="360"/>
-      </w:pPr>
-      <w:rPr>
-        <w:rFonts w:ascii="Courier New" w:hAnsi="Courier New" w:cs="Courier New" w:hint="default"/>
-        <w:rFonts w:cs="Courier New"/>
-      </w:rPr>
-    </w:lvl>
-    <w:lvl w:ilvl="8">
-      <w:start w:val="1"/>
-      <w:numFmt w:val="bullet"/>
-      <w:lvlText w:val=""/>
-      <w:lvlJc w:val="left"/>
-      <w:pPr>
-        <w:ind w:left="6480" w:hanging="360"/>
-      </w:pPr>
-      <w:rPr>
-        <w:rFonts w:ascii="Wingdings" w:hAnsi="Wingdings" w:cs="Wingdings" w:hint="default"/>
-        <w:rFonts w:cs="Wingdings"/>
-      </w:rPr>
-    </w:lvl>
-  </w:abstractNum>
-  <w:abstractNum w:abstractNumId="4">
-    <w:lvl w:ilvl="0">
-      <w:start w:val="1"/>
-      <w:numFmt w:val="bullet"/>
       <w:lvlText w:val=""/>
       <w:lvlJc w:val="left"/>
       <w:pPr>
@@ -1200,7 +1016,7 @@
       </w:rPr>
     </w:lvl>
   </w:abstractNum>
-  <w:abstractNum w:abstractNumId="5">
+  <w:abstractNum w:abstractNumId="3">
     <w:lvl w:ilvl="0">
       <w:start w:val="1"/>
       <w:numFmt w:val="none"/>
@@ -1300,12 +1116,6 @@
   </w:num>
   <w:num w:numId="3">
     <w:abstractNumId w:val="3"/>
-  </w:num>
-  <w:num w:numId="4">
-    <w:abstractNumId w:val="4"/>
-  </w:num>
-  <w:num w:numId="5">
-    <w:abstractNumId w:val="5"/>
   </w:num>
 </w:numbering>
 </file>
@@ -1941,6 +1751,195 @@
       <w:rFonts w:ascii="OpenSymbol" w:hAnsi="OpenSymbol" w:eastAsia="OpenSymbol" w:cs="OpenSymbol"/>
     </w:rPr>
   </w:style>
+  <w:style w:type="character" w:styleId="ListLabel27">
+    <w:name w:val="ListLabel 27"/>
+    <w:qFormat/>
+    <w:rPr>
+      <w:rFonts w:cs="Calibri"/>
+    </w:rPr>
+  </w:style>
+  <w:style w:type="character" w:styleId="ListLabel28">
+    <w:name w:val="ListLabel 28"/>
+    <w:qFormat/>
+    <w:rPr>
+      <w:rFonts w:cs="Courier New"/>
+    </w:rPr>
+  </w:style>
+  <w:style w:type="character" w:styleId="ListLabel29">
+    <w:name w:val="ListLabel 29"/>
+    <w:qFormat/>
+    <w:rPr>
+      <w:rFonts w:cs="Wingdings"/>
+    </w:rPr>
+  </w:style>
+  <w:style w:type="character" w:styleId="ListLabel30">
+    <w:name w:val="ListLabel 30"/>
+    <w:qFormat/>
+    <w:rPr>
+      <w:rFonts w:cs="Symbol"/>
+    </w:rPr>
+  </w:style>
+  <w:style w:type="character" w:styleId="ListLabel31">
+    <w:name w:val="ListLabel 31"/>
+    <w:qFormat/>
+    <w:rPr>
+      <w:rFonts w:cs="Courier New"/>
+    </w:rPr>
+  </w:style>
+  <w:style w:type="character" w:styleId="ListLabel32">
+    <w:name w:val="ListLabel 32"/>
+    <w:qFormat/>
+    <w:rPr>
+      <w:rFonts w:cs="Wingdings"/>
+    </w:rPr>
+  </w:style>
+  <w:style w:type="character" w:styleId="ListLabel33">
+    <w:name w:val="ListLabel 33"/>
+    <w:qFormat/>
+    <w:rPr>
+      <w:rFonts w:cs="Symbol"/>
+    </w:rPr>
+  </w:style>
+  <w:style w:type="character" w:styleId="ListLabel34">
+    <w:name w:val="ListLabel 34"/>
+    <w:qFormat/>
+    <w:rPr>
+      <w:rFonts w:cs="Courier New"/>
+    </w:rPr>
+  </w:style>
+  <w:style w:type="character" w:styleId="ListLabel35">
+    <w:name w:val="ListLabel 35"/>
+    <w:qFormat/>
+    <w:rPr>
+      <w:rFonts w:cs="Wingdings"/>
+    </w:rPr>
+  </w:style>
+  <w:style w:type="character" w:styleId="ListLabel36">
+    <w:name w:val="ListLabel 36"/>
+    <w:qFormat/>
+    <w:rPr>
+      <w:rFonts w:cs="Calibri"/>
+    </w:rPr>
+  </w:style>
+  <w:style w:type="character" w:styleId="ListLabel37">
+    <w:name w:val="ListLabel 37"/>
+    <w:qFormat/>
+    <w:rPr>
+      <w:rFonts w:cs="Courier New"/>
+    </w:rPr>
+  </w:style>
+  <w:style w:type="character" w:styleId="ListLabel38">
+    <w:name w:val="ListLabel 38"/>
+    <w:qFormat/>
+    <w:rPr>
+      <w:rFonts w:cs="Wingdings"/>
+    </w:rPr>
+  </w:style>
+  <w:style w:type="character" w:styleId="ListLabel39">
+    <w:name w:val="ListLabel 39"/>
+    <w:qFormat/>
+    <w:rPr>
+      <w:rFonts w:cs="Symbol"/>
+    </w:rPr>
+  </w:style>
+  <w:style w:type="character" w:styleId="ListLabel40">
+    <w:name w:val="ListLabel 40"/>
+    <w:qFormat/>
+    <w:rPr>
+      <w:rFonts w:cs="Courier New"/>
+    </w:rPr>
+  </w:style>
+  <w:style w:type="character" w:styleId="ListLabel41">
+    <w:name w:val="ListLabel 41"/>
+    <w:qFormat/>
+    <w:rPr>
+      <w:rFonts w:cs="Wingdings"/>
+    </w:rPr>
+  </w:style>
+  <w:style w:type="character" w:styleId="ListLabel42">
+    <w:name w:val="ListLabel 42"/>
+    <w:qFormat/>
+    <w:rPr>
+      <w:rFonts w:cs="Symbol"/>
+    </w:rPr>
+  </w:style>
+  <w:style w:type="character" w:styleId="ListLabel43">
+    <w:name w:val="ListLabel 43"/>
+    <w:qFormat/>
+    <w:rPr>
+      <w:rFonts w:cs="Courier New"/>
+    </w:rPr>
+  </w:style>
+  <w:style w:type="character" w:styleId="ListLabel44">
+    <w:name w:val="ListLabel 44"/>
+    <w:qFormat/>
+    <w:rPr>
+      <w:rFonts w:cs="Wingdings"/>
+    </w:rPr>
+  </w:style>
+  <w:style w:type="character" w:styleId="ListLabel45">
+    <w:name w:val="ListLabel 45"/>
+    <w:qFormat/>
+    <w:rPr>
+      <w:rFonts w:cs="OpenSymbol"/>
+    </w:rPr>
+  </w:style>
+  <w:style w:type="character" w:styleId="ListLabel46">
+    <w:name w:val="ListLabel 46"/>
+    <w:qFormat/>
+    <w:rPr>
+      <w:rFonts w:cs="OpenSymbol"/>
+    </w:rPr>
+  </w:style>
+  <w:style w:type="character" w:styleId="ListLabel47">
+    <w:name w:val="ListLabel 47"/>
+    <w:qFormat/>
+    <w:rPr>
+      <w:rFonts w:cs="OpenSymbol"/>
+    </w:rPr>
+  </w:style>
+  <w:style w:type="character" w:styleId="ListLabel48">
+    <w:name w:val="ListLabel 48"/>
+    <w:qFormat/>
+    <w:rPr>
+      <w:rFonts w:cs="OpenSymbol"/>
+    </w:rPr>
+  </w:style>
+  <w:style w:type="character" w:styleId="ListLabel49">
+    <w:name w:val="ListLabel 49"/>
+    <w:qFormat/>
+    <w:rPr>
+      <w:rFonts w:cs="OpenSymbol"/>
+    </w:rPr>
+  </w:style>
+  <w:style w:type="character" w:styleId="ListLabel50">
+    <w:name w:val="ListLabel 50"/>
+    <w:qFormat/>
+    <w:rPr>
+      <w:rFonts w:cs="OpenSymbol"/>
+    </w:rPr>
+  </w:style>
+  <w:style w:type="character" w:styleId="ListLabel51">
+    <w:name w:val="ListLabel 51"/>
+    <w:qFormat/>
+    <w:rPr>
+      <w:rFonts w:cs="OpenSymbol"/>
+    </w:rPr>
+  </w:style>
+  <w:style w:type="character" w:styleId="ListLabel52">
+    <w:name w:val="ListLabel 52"/>
+    <w:qFormat/>
+    <w:rPr>
+      <w:rFonts w:cs="OpenSymbol"/>
+    </w:rPr>
+  </w:style>
+  <w:style w:type="character" w:styleId="ListLabel53">
+    <w:name w:val="ListLabel 53"/>
+    <w:qFormat/>
+    <w:rPr>
+      <w:rFonts w:cs="OpenSymbol"/>
+    </w:rPr>
+  </w:style>
   <w:style w:type="paragraph" w:styleId="Berschrift">
     <w:name w:val="Überschrift"/>
     <w:basedOn w:val="Normal"/>

</xml_diff>

<commit_message>
File changed and designed
</commit_message>
<xml_diff>
--- a/ProjectMilestone24thMay.docx
+++ b/ProjectMilestone24thMay.docx
@@ -5,11 +5,420 @@
     <w:p>
       <w:pPr>
         <w:pStyle w:val="Normal"/>
-        <w:rPr/>
-      </w:pPr>
-      <w:r>
-        <w:rPr/>
-        <w:t>Mitglieder:</w:t>
+        <w:jc w:val="center"/>
+        <w:rPr/>
+      </w:pPr>
+      <w:r>
+        <w:rPr/>
+      </w:r>
+    </w:p>
+    <w:p>
+      <w:pPr>
+        <w:pStyle w:val="Normal"/>
+        <w:jc w:val="center"/>
+        <w:rPr/>
+      </w:pPr>
+      <w:r>
+        <w:rPr/>
+      </w:r>
+    </w:p>
+    <w:p>
+      <w:pPr>
+        <w:pStyle w:val="Normal"/>
+        <w:jc w:val="center"/>
+        <w:rPr/>
+      </w:pPr>
+      <w:r>
+        <w:rPr/>
+      </w:r>
+    </w:p>
+    <w:p>
+      <w:pPr>
+        <w:pStyle w:val="Normal"/>
+        <w:jc w:val="center"/>
+        <w:rPr/>
+      </w:pPr>
+      <w:r>
+        <w:rPr/>
+      </w:r>
+    </w:p>
+    <w:p>
+      <w:pPr>
+        <w:pStyle w:val="Normal"/>
+        <w:jc w:val="center"/>
+        <w:rPr/>
+      </w:pPr>
+      <w:r>
+        <w:rPr/>
+      </w:r>
+    </w:p>
+    <w:p>
+      <w:pPr>
+        <w:pStyle w:val="Normal"/>
+        <w:jc w:val="center"/>
+        <w:rPr/>
+      </w:pPr>
+      <w:r>
+        <w:rPr/>
+      </w:r>
+    </w:p>
+    <w:p>
+      <w:pPr>
+        <w:pStyle w:val="Normal"/>
+        <w:jc w:val="center"/>
+        <w:rPr/>
+      </w:pPr>
+      <w:r>
+        <w:rPr/>
+      </w:r>
+    </w:p>
+    <w:p>
+      <w:pPr>
+        <w:pStyle w:val="Normal"/>
+        <w:jc w:val="center"/>
+        <w:rPr/>
+      </w:pPr>
+      <w:r>
+        <w:rPr/>
+      </w:r>
+    </w:p>
+    <w:p>
+      <w:pPr>
+        <w:pStyle w:val="Normal"/>
+        <w:jc w:val="center"/>
+        <w:rPr/>
+      </w:pPr>
+      <w:r>
+        <w:rPr/>
+      </w:r>
+    </w:p>
+    <w:p>
+      <w:pPr>
+        <w:pStyle w:val="Normal"/>
+        <w:jc w:val="center"/>
+        <w:rPr/>
+      </w:pPr>
+      <w:r>
+        <w:rPr/>
+      </w:r>
+    </w:p>
+    <w:p>
+      <w:pPr>
+        <w:pStyle w:val="Normal"/>
+        <w:jc w:val="center"/>
+        <w:rPr>
+          <w:b/>
+          <w:b/>
+          <w:bCs/>
+          <w:sz w:val="32"/>
+          <w:szCs w:val="32"/>
+        </w:rPr>
+      </w:pPr>
+      <w:r>
+        <w:rPr>
+          <w:b/>
+          <w:bCs/>
+          <w:sz w:val="32"/>
+          <w:szCs w:val="32"/>
+        </w:rPr>
+        <w:t>Projekt „Holzshop“</w:t>
+      </w:r>
+    </w:p>
+    <w:p>
+      <w:pPr>
+        <w:pStyle w:val="Normal"/>
+        <w:jc w:val="center"/>
+        <w:rPr/>
+      </w:pPr>
+      <w:r>
+        <w:rPr/>
+        <w:t>von</w:t>
+      </w:r>
+    </w:p>
+    <w:p>
+      <w:pPr>
+        <w:pStyle w:val="Normal"/>
+        <w:jc w:val="center"/>
+        <w:rPr>
+          <w:b/>
+          <w:b/>
+          <w:bCs/>
+          <w:sz w:val="24"/>
+          <w:szCs w:val="24"/>
+        </w:rPr>
+      </w:pPr>
+      <w:r>
+        <w:rPr>
+          <w:b/>
+          <w:bCs/>
+          <w:sz w:val="24"/>
+          <w:szCs w:val="24"/>
+        </w:rPr>
+        <w:t>Nils Brandscheidt</w:t>
+      </w:r>
+    </w:p>
+    <w:p>
+      <w:pPr>
+        <w:pStyle w:val="Normal"/>
+        <w:jc w:val="center"/>
+        <w:rPr>
+          <w:b/>
+          <w:b/>
+          <w:bCs/>
+          <w:sz w:val="24"/>
+          <w:szCs w:val="24"/>
+        </w:rPr>
+      </w:pPr>
+      <w:r>
+        <w:rPr>
+          <w:b/>
+          <w:bCs/>
+          <w:sz w:val="24"/>
+          <w:szCs w:val="24"/>
+        </w:rPr>
+        <w:t>Pascal Felix</w:t>
+      </w:r>
+    </w:p>
+    <w:p>
+      <w:pPr>
+        <w:pStyle w:val="Normal"/>
+        <w:jc w:val="center"/>
+        <w:rPr>
+          <w:b/>
+          <w:b/>
+          <w:bCs/>
+          <w:sz w:val="24"/>
+          <w:szCs w:val="24"/>
+        </w:rPr>
+      </w:pPr>
+      <w:r>
+        <w:rPr>
+          <w:b/>
+          <w:bCs/>
+          <w:sz w:val="24"/>
+          <w:szCs w:val="24"/>
+        </w:rPr>
+        <w:t>Sergej Henrichs</w:t>
+      </w:r>
+    </w:p>
+    <w:p>
+      <w:pPr>
+        <w:pStyle w:val="Normal"/>
+        <w:jc w:val="center"/>
+        <w:rPr>
+          <w:b/>
+          <w:b/>
+          <w:bCs/>
+          <w:sz w:val="24"/>
+          <w:szCs w:val="24"/>
+        </w:rPr>
+      </w:pPr>
+      <w:r>
+        <w:rPr>
+          <w:b/>
+          <w:bCs/>
+          <w:sz w:val="24"/>
+          <w:szCs w:val="24"/>
+        </w:rPr>
+        <w:t>Nils Hendrik Reuter</w:t>
+      </w:r>
+    </w:p>
+    <w:p>
+      <w:pPr>
+        <w:pStyle w:val="Normal"/>
+        <w:jc w:val="center"/>
+        <w:rPr>
+          <w:b/>
+          <w:b/>
+          <w:bCs/>
+          <w:sz w:val="24"/>
+          <w:szCs w:val="24"/>
+        </w:rPr>
+      </w:pPr>
+      <w:r>
+        <w:rPr>
+          <w:b/>
+          <w:bCs/>
+          <w:sz w:val="24"/>
+          <w:szCs w:val="24"/>
+        </w:rPr>
+        <w:t>James Cohan Welsh</w:t>
+      </w:r>
+    </w:p>
+    <w:p>
+      <w:pPr>
+        <w:pStyle w:val="Normal"/>
+        <w:jc w:val="center"/>
+        <w:rPr/>
+      </w:pPr>
+      <w:r>
+        <w:rPr/>
+        <w:t>für</w:t>
+      </w:r>
+    </w:p>
+    <w:p>
+      <w:pPr>
+        <w:pStyle w:val="Normal"/>
+        <w:jc w:val="center"/>
+        <w:rPr>
+          <w:b/>
+          <w:b/>
+          <w:bCs/>
+          <w:sz w:val="32"/>
+          <w:szCs w:val="32"/>
+        </w:rPr>
+      </w:pPr>
+      <w:r>
+        <w:rPr>
+          <w:b/>
+          <w:bCs/>
+          <w:sz w:val="32"/>
+          <w:szCs w:val="32"/>
+        </w:rPr>
+        <w:t>Webfrontends Sommersemester 2019</w:t>
+      </w:r>
+    </w:p>
+    <w:p>
+      <w:pPr>
+        <w:pStyle w:val="Normal"/>
+        <w:jc w:val="center"/>
+        <w:rPr>
+          <w:b/>
+          <w:b/>
+          <w:bCs/>
+          <w:sz w:val="28"/>
+          <w:szCs w:val="28"/>
+        </w:rPr>
+      </w:pPr>
+      <w:r>
+        <w:rPr>
+          <w:b/>
+          <w:bCs/>
+          <w:sz w:val="28"/>
+          <w:szCs w:val="28"/>
+        </w:rPr>
+        <w:t>Dozent: Prof. Dr. Alexander Stuckenholz</w:t>
+      </w:r>
+    </w:p>
+    <w:p>
+      <w:pPr>
+        <w:pStyle w:val="Normal"/>
+        <w:rPr/>
+      </w:pPr>
+      <w:r>
+        <w:rPr/>
+      </w:r>
+      <w:r>
+        <w:br w:type="page"/>
+      </w:r>
+    </w:p>
+    <w:p>
+      <w:pPr>
+        <w:pStyle w:val="Normal"/>
+        <w:rPr>
+          <w:b/>
+          <w:b/>
+          <w:bCs/>
+          <w:sz w:val="28"/>
+          <w:szCs w:val="28"/>
+        </w:rPr>
+      </w:pPr>
+      <w:r>
+        <w:rPr>
+          <w:b/>
+          <w:bCs/>
+          <w:sz w:val="28"/>
+          <w:szCs w:val="28"/>
+        </w:rPr>
+        <w:t>Inhaltsverzeichnis</w:t>
+      </w:r>
+    </w:p>
+    <w:p>
+      <w:pPr>
+        <w:pStyle w:val="Normal"/>
+        <w:rPr/>
+      </w:pPr>
+      <w:r>
+        <w:rPr/>
+      </w:r>
+    </w:p>
+    <w:p>
+      <w:pPr>
+        <w:pStyle w:val="Normal"/>
+        <w:rPr/>
+      </w:pPr>
+      <w:r>
+        <w:rPr/>
+        <w:t>1. Mitglieder</w:t>
+      </w:r>
+    </w:p>
+    <w:p>
+      <w:pPr>
+        <w:pStyle w:val="Normal"/>
+        <w:rPr/>
+      </w:pPr>
+      <w:r>
+        <w:rPr/>
+        <w:t>2. Projektbeschreibung</w:t>
+      </w:r>
+    </w:p>
+    <w:p>
+      <w:pPr>
+        <w:pStyle w:val="Normal"/>
+        <w:rPr/>
+      </w:pPr>
+      <w:r>
+        <w:rPr/>
+        <w:t>3. Auflistung Komponenten</w:t>
+      </w:r>
+    </w:p>
+    <w:p>
+      <w:pPr>
+        <w:pStyle w:val="Normal"/>
+        <w:rPr/>
+      </w:pPr>
+      <w:r>
+        <w:rPr/>
+        <w:t xml:space="preserve">4. </w:t>
+      </w:r>
+      <w:bookmarkStart w:id="0" w:name="__DdeLink__68_2096432753"/>
+      <w:r>
+        <w:rPr/>
+        <w:t>Aufteilung Komponenten auf Mitglieder</w:t>
+      </w:r>
+      <w:bookmarkEnd w:id="0"/>
+      <w:r>
+        <w:br w:type="page"/>
+      </w:r>
+    </w:p>
+    <w:p>
+      <w:pPr>
+        <w:pStyle w:val="Normal"/>
+        <w:rPr>
+          <w:b/>
+          <w:b/>
+          <w:bCs/>
+          <w:sz w:val="28"/>
+          <w:szCs w:val="28"/>
+        </w:rPr>
+      </w:pPr>
+      <w:r>
+        <w:rPr>
+          <w:b/>
+          <w:bCs/>
+          <w:sz w:val="28"/>
+          <w:szCs w:val="28"/>
+        </w:rPr>
+        <w:t xml:space="preserve">1. </w:t>
+      </w:r>
+      <w:r>
+        <w:rPr>
+          <w:b/>
+          <w:bCs/>
+          <w:sz w:val="28"/>
+          <w:szCs w:val="28"/>
+        </w:rPr>
+        <w:t>Mitglieder</w:t>
       </w:r>
     </w:p>
     <w:p>
@@ -101,21 +510,106 @@
     <w:p>
       <w:pPr>
         <w:pStyle w:val="Normal"/>
-        <w:numPr>
-          <w:ilvl w:val="0"/>
-          <w:numId w:val="0"/>
-        </w:numPr>
-        <w:ind w:left="720" w:hanging="0"/>
-        <w:rPr/>
-      </w:pPr>
-      <w:r>
-        <w:rPr/>
-      </w:r>
-    </w:p>
-    <w:p>
-      <w:pPr>
-        <w:pStyle w:val="Normal"/>
-        <w:rPr/>
+        <w:rPr/>
+      </w:pPr>
+      <w:r>
+        <w:rPr/>
+      </w:r>
+    </w:p>
+    <w:p>
+      <w:pPr>
+        <w:pStyle w:val="Normal"/>
+        <w:rPr>
+          <w:b/>
+          <w:b/>
+          <w:bCs/>
+          <w:sz w:val="28"/>
+          <w:szCs w:val="28"/>
+        </w:rPr>
+      </w:pPr>
+      <w:r>
+        <w:rPr>
+          <w:b/>
+          <w:bCs/>
+          <w:sz w:val="28"/>
+          <w:szCs w:val="28"/>
+        </w:rPr>
+        <w:t>2. Projektbeschreibung</w:t>
+      </w:r>
+    </w:p>
+    <w:p>
+      <w:pPr>
+        <w:pStyle w:val="Normal"/>
+        <w:rPr/>
+      </w:pPr>
+      <w:r>
+        <w:rPr/>
+        <w:t>Das Team um die in 1. aufgelisteten Mitglieder haben als Projektthema die Erstellung einer Webseite für einen Online-Holzshop.</w:t>
+      </w:r>
+    </w:p>
+    <w:p>
+      <w:pPr>
+        <w:pStyle w:val="Normal"/>
+        <w:rPr/>
+      </w:pPr>
+      <w:r>
+        <w:rPr/>
+        <w:t>Die Kunden können in diesem Holzshop verschiedenste Artikel aus Holz erwerben. Bei den Artikeln handelt es sich auf der einen Seite um Möbel, wie Tische, Stühle, Schränke, Bilderrahmen sowie Baumaterialien (Fußböden, usw.).</w:t>
+      </w:r>
+    </w:p>
+    <w:p>
+      <w:pPr>
+        <w:pStyle w:val="Normal"/>
+        <w:rPr/>
+      </w:pPr>
+      <w:r>
+        <w:rPr/>
+        <w:t xml:space="preserve">Der User hat die Möglichkeit sich </w:t>
+      </w:r>
+      <w:r>
+        <w:rPr/>
+        <w:t>Artikel (in einem bestimmten Rahmen) umzugestalten. Er u.a. die Möglichkeit die Holzart auszuwählen zu bekommt direkt angezeigt, wie der Artikel aussieht. Bei bestimmten Artikeln kann er auch die Maße verändern. Der Preis wird dabei dynamisch angepasst.</w:t>
+      </w:r>
+    </w:p>
+    <w:p>
+      <w:pPr>
+        <w:pStyle w:val="Normal"/>
+        <w:rPr/>
+      </w:pPr>
+      <w:r>
+        <w:rPr/>
+        <w:t>Als besonderes Feature können die User auch Brandings auf Ihre Artikel machen lassen. Auch hierzu erstellt der Holzshop eine Produktansicht.</w:t>
+      </w:r>
+    </w:p>
+    <w:p>
+      <w:pPr>
+        <w:pStyle w:val="Normal"/>
+        <w:rPr/>
+      </w:pPr>
+      <w:r>
+        <w:rPr/>
+        <w:t>Für eine Bestellung muss sich der User einloggen. Ist er eingeloggt, so hat Zugriff auf die Möglichkeit den/die gewünschten Artikel zu bestellen und kann sich ebenfalls eine Rechnung als PDF-Dokument erstellen lassen.</w:t>
+      </w:r>
+    </w:p>
+    <w:p>
+      <w:pPr>
+        <w:pStyle w:val="Normal"/>
+        <w:rPr/>
+      </w:pPr>
+      <w:r>
+        <w:rPr/>
+      </w:r>
+    </w:p>
+    <w:p>
+      <w:pPr>
+        <w:pStyle w:val="Normal"/>
+        <w:rPr>
+          <w:b/>
+          <w:b/>
+          <w:bCs/>
+          <w:sz w:val="28"/>
+          <w:szCs w:val="28"/>
+        </w:rPr>
       </w:pPr>
       <w:r>
         <w:drawing>
@@ -165,15 +659,35 @@
         </w:drawing>
       </w:r>
       <w:r>
-        <w:rPr/>
-        <w:t>U</w:t>
-      </w:r>
-      <w:r>
-        <w:rPr/>
-        <w:t xml:space="preserve">nsere Website wird ein Holzshop </w:t>
-      </w:r>
-      <w:bookmarkStart w:id="0" w:name="_GoBack"/>
-      <w:bookmarkEnd w:id="0"/>
+        <w:rPr>
+          <w:b/>
+          <w:bCs/>
+          <w:sz w:val="28"/>
+          <w:szCs w:val="28"/>
+        </w:rPr>
+        <w:t>3</w:t>
+      </w:r>
+      <w:r>
+        <w:rPr>
+          <w:b/>
+          <w:bCs/>
+          <w:sz w:val="28"/>
+          <w:szCs w:val="28"/>
+        </w:rPr>
+        <w:t>. Auflistung Komponenten</w:t>
+      </w:r>
+    </w:p>
+    <w:p>
+      <w:pPr>
+        <w:pStyle w:val="Normal"/>
+        <w:rPr/>
+      </w:pPr>
+      <w:r>
+        <w:rPr/>
+        <w:t xml:space="preserve">Unsere Website wird ein Holzshop </w:t>
+      </w:r>
+      <w:bookmarkStart w:id="1" w:name="_GoBack"/>
+      <w:bookmarkEnd w:id="1"/>
       <w:r>
         <w:rPr/>
         <w:t>sein mit folgenden Komponenten:</w:t>
@@ -294,21 +808,30 @@
     <w:p>
       <w:pPr>
         <w:pStyle w:val="ListParagraph"/>
-        <w:ind w:left="720" w:hanging="0"/>
-        <w:rPr/>
-      </w:pPr>
-      <w:r>
-        <w:rPr/>
+        <w:ind w:hanging="0"/>
+        <w:rPr/>
+      </w:pPr>
+      <w:r>
+        <w:rPr/>
+      </w:r>
+      <w:r>
+        <w:br w:type="page"/>
       </w:r>
     </w:p>
     <w:p>
       <w:pPr>
         <w:pStyle w:val="ListParagraph"/>
-        <w:ind w:left="720" w:hanging="0"/>
-        <w:rPr/>
-      </w:pPr>
-      <w:r>
-        <w:rPr/>
+        <w:ind w:left="0" w:hanging="0"/>
+        <w:rPr/>
+      </w:pPr>
+      <w:r>
+        <w:rPr>
+          <w:b/>
+          <w:bCs/>
+          <w:sz w:val="28"/>
+          <w:szCs w:val="28"/>
+        </w:rPr>
+        <w:t>4. Aufteilung Komponenten auf Mitglieder</w:t>
       </w:r>
     </w:p>
     <w:p>
@@ -400,7 +923,19 @@
             </w:pPr>
             <w:r>
               <w:rPr/>
-              <w:t>Modul(e)</w:t>
+              <w:t>Komponente</w:t>
+            </w:r>
+            <w:r>
+              <w:rPr/>
+              <w:t>(</w:t>
+            </w:r>
+            <w:r>
+              <w:rPr/>
+              <w:t>n</w:t>
+            </w:r>
+            <w:r>
+              <w:rPr/>
+              <w:t>)</w:t>
             </w:r>
           </w:p>
         </w:tc>

</xml_diff>

<commit_message>
Files hopefully finaly changed ;-)
</commit_message>
<xml_diff>
--- a/ProjectMilestone24thMay.docx
+++ b/ProjectMilestone24thMay.docx
@@ -409,16 +409,7 @@
           <w:sz w:val="28"/>
           <w:szCs w:val="28"/>
         </w:rPr>
-        <w:t xml:space="preserve">1. </w:t>
-      </w:r>
-      <w:r>
-        <w:rPr>
-          <w:b/>
-          <w:bCs/>
-          <w:sz w:val="28"/>
-          <w:szCs w:val="28"/>
-        </w:rPr>
-        <w:t>Mitglieder</w:t>
+        <w:t>1. Mitglieder</w:t>
       </w:r>
     </w:p>
     <w:p>
@@ -564,11 +555,7 @@
       </w:pPr>
       <w:r>
         <w:rPr/>
-        <w:t xml:space="preserve">Der User hat die Möglichkeit sich </w:t>
-      </w:r>
-      <w:r>
-        <w:rPr/>
-        <w:t>Artikel (in einem bestimmten Rahmen) umzugestalten. Er u.a. die Möglichkeit die Holzart auszuwählen zu bekommt direkt angezeigt, wie der Artikel aussieht. Bei bestimmten Artikeln kann er auch die Maße verändern. Der Preis wird dabei dynamisch angepasst.</w:t>
+        <w:t>Der User hat die Möglichkeit sich Artikel (in einem bestimmten Rahmen) umzugestalten. Er u.a. die Möglichkeit die Holzart auszuwählen zu bekommt direkt angezeigt, wie der Artikel aussieht. Bei bestimmten Artikeln kann er auch die Maße verändern. Der Preis wird dabei dynamisch angepasst.</w:t>
       </w:r>
     </w:p>
     <w:p>
@@ -603,13 +590,7 @@
     <w:p>
       <w:pPr>
         <w:pStyle w:val="Normal"/>
-        <w:rPr>
-          <w:b/>
-          <w:b/>
-          <w:bCs/>
-          <w:sz w:val="28"/>
-          <w:szCs w:val="28"/>
-        </w:rPr>
+        <w:rPr/>
       </w:pPr>
       <w:r>
         <w:drawing>
@@ -679,22 +660,6 @@
     </w:p>
     <w:p>
       <w:pPr>
-        <w:pStyle w:val="Normal"/>
-        <w:rPr/>
-      </w:pPr>
-      <w:r>
-        <w:rPr/>
-        <w:t xml:space="preserve">Unsere Website wird ein Holzshop </w:t>
-      </w:r>
-      <w:bookmarkStart w:id="1" w:name="_GoBack"/>
-      <w:bookmarkEnd w:id="1"/>
-      <w:r>
-        <w:rPr/>
-        <w:t>sein mit folgenden Komponenten:</w:t>
-      </w:r>
-    </w:p>
-    <w:p>
-      <w:pPr>
         <w:pStyle w:val="ListParagraph"/>
         <w:numPr>
           <w:ilvl w:val="0"/>
@@ -808,7 +773,7 @@
     <w:p>
       <w:pPr>
         <w:pStyle w:val="ListParagraph"/>
-        <w:ind w:hanging="0"/>
+        <w:ind w:left="720" w:hanging="0"/>
         <w:rPr/>
       </w:pPr>
       <w:r>
@@ -840,10 +805,12 @@
         <w:ind w:left="0" w:hanging="0"/>
         <w:rPr/>
       </w:pPr>
+      <w:bookmarkStart w:id="1" w:name="__DdeLink__99_1183765040"/>
       <w:r>
         <w:rPr/>
         <w:t>Diese Komponenten werden aufgeteilt wie folgt:</w:t>
       </w:r>
+      <w:bookmarkEnd w:id="1"/>
     </w:p>
     <w:p>
       <w:pPr>
@@ -868,7 +835,7 @@
         </w:tblBorders>
         <w:tblCellMar>
           <w:top w:w="55" w:type="dxa"/>
-          <w:left w:w="53" w:type="dxa"/>
+          <w:left w:w="52" w:type="dxa"/>
           <w:bottom w:w="55" w:type="dxa"/>
           <w:right w:w="55" w:type="dxa"/>
         </w:tblCellMar>
@@ -923,19 +890,7 @@
             </w:pPr>
             <w:r>
               <w:rPr/>
-              <w:t>Komponente</w:t>
-            </w:r>
-            <w:r>
-              <w:rPr/>
-              <w:t>(</w:t>
-            </w:r>
-            <w:r>
-              <w:rPr/>
-              <w:t>n</w:t>
-            </w:r>
-            <w:r>
-              <w:rPr/>
-              <w:t>)</w:t>
+              <w:t>Komponente(n)</w:t>
             </w:r>
           </w:p>
         </w:tc>
@@ -988,7 +943,7 @@
                 <w:numId w:val="0"/>
               </w:numPr>
               <w:spacing w:before="0" w:after="160"/>
-              <w:ind w:hanging="0"/>
+              <w:ind w:left="720" w:hanging="0"/>
               <w:contextualSpacing/>
               <w:rPr/>
             </w:pPr>
@@ -1053,7 +1008,7 @@
                 <w:tab w:val="left" w:pos="5423" w:leader="none"/>
               </w:tabs>
               <w:spacing w:before="0" w:after="160"/>
-              <w:ind w:hanging="0"/>
+              <w:ind w:left="720" w:hanging="0"/>
               <w:contextualSpacing/>
               <w:rPr/>
             </w:pPr>
@@ -1118,17 +1073,13 @@
                 <w:tab w:val="left" w:pos="5423" w:leader="none"/>
               </w:tabs>
               <w:spacing w:before="0" w:after="160"/>
-              <w:ind w:hanging="0"/>
+              <w:ind w:left="720" w:hanging="0"/>
               <w:contextualSpacing/>
               <w:rPr/>
             </w:pPr>
             <w:r>
               <w:rPr/>
-              <w:t>H</w:t>
-            </w:r>
-            <w:r>
-              <w:rPr/>
-              <w:t>eader und Werbung/Angebote für die Startseite</w:t>
+              <w:t>Header und Werbung/Angebote für die Startseite</w:t>
               <w:tab/>
             </w:r>
           </w:p>
@@ -1188,7 +1139,7 @@
                 <w:tab w:val="left" w:pos="5423" w:leader="none"/>
               </w:tabs>
               <w:spacing w:before="0" w:after="160"/>
-              <w:ind w:hanging="0"/>
+              <w:ind w:left="720" w:hanging="0"/>
               <w:contextualSpacing/>
               <w:rPr/>
             </w:pPr>
@@ -1253,7 +1204,7 @@
                 <w:tab w:val="left" w:pos="5423" w:leader="none"/>
               </w:tabs>
               <w:spacing w:before="0" w:after="160"/>
-              <w:ind w:hanging="0"/>
+              <w:ind w:left="720" w:hanging="0"/>
               <w:contextualSpacing/>
               <w:rPr/>
             </w:pPr>
@@ -2475,6 +2426,74 @@
       <w:rFonts w:cs="OpenSymbol"/>
     </w:rPr>
   </w:style>
+  <w:style w:type="character" w:styleId="ListLabel54">
+    <w:name w:val="ListLabel 54"/>
+    <w:qFormat/>
+    <w:rPr>
+      <w:rFonts w:cs="OpenSymbol"/>
+    </w:rPr>
+  </w:style>
+  <w:style w:type="character" w:styleId="ListLabel55">
+    <w:name w:val="ListLabel 55"/>
+    <w:qFormat/>
+    <w:rPr>
+      <w:rFonts w:cs="OpenSymbol"/>
+    </w:rPr>
+  </w:style>
+  <w:style w:type="character" w:styleId="ListLabel56">
+    <w:name w:val="ListLabel 56"/>
+    <w:qFormat/>
+    <w:rPr>
+      <w:rFonts w:cs="OpenSymbol"/>
+    </w:rPr>
+  </w:style>
+  <w:style w:type="character" w:styleId="ListLabel57">
+    <w:name w:val="ListLabel 57"/>
+    <w:qFormat/>
+    <w:rPr>
+      <w:rFonts w:cs="OpenSymbol"/>
+    </w:rPr>
+  </w:style>
+  <w:style w:type="character" w:styleId="ListLabel58">
+    <w:name w:val="ListLabel 58"/>
+    <w:qFormat/>
+    <w:rPr>
+      <w:rFonts w:cs="OpenSymbol"/>
+    </w:rPr>
+  </w:style>
+  <w:style w:type="character" w:styleId="ListLabel59">
+    <w:name w:val="ListLabel 59"/>
+    <w:qFormat/>
+    <w:rPr>
+      <w:rFonts w:cs="OpenSymbol"/>
+    </w:rPr>
+  </w:style>
+  <w:style w:type="character" w:styleId="ListLabel60">
+    <w:name w:val="ListLabel 60"/>
+    <w:qFormat/>
+    <w:rPr>
+      <w:rFonts w:cs="OpenSymbol"/>
+    </w:rPr>
+  </w:style>
+  <w:style w:type="character" w:styleId="ListLabel61">
+    <w:name w:val="ListLabel 61"/>
+    <w:qFormat/>
+    <w:rPr>
+      <w:rFonts w:cs="OpenSymbol"/>
+    </w:rPr>
+  </w:style>
+  <w:style w:type="character" w:styleId="ListLabel62">
+    <w:name w:val="ListLabel 62"/>
+    <w:qFormat/>
+    <w:rPr>
+      <w:rFonts w:cs="OpenSymbol"/>
+    </w:rPr>
+  </w:style>
+  <w:style w:type="character" w:styleId="ListLabel63">
+    <w:name w:val="ListLabel 63"/>
+    <w:qFormat/>
+    <w:rPr/>
+  </w:style>
   <w:style w:type="paragraph" w:styleId="Berschrift">
     <w:name w:val="Überschrift"/>
     <w:basedOn w:val="Normal"/>

</xml_diff>